<commit_message>
Added photos for Golden Butterfly any%
</commit_message>
<xml_diff>
--- a/LAN-content.docx
+++ b/LAN-content.docx
@@ -50,6 +50,180 @@
         </w:rPr>
         <w:t>The Red Lipstick Murder</w:t>
       </w:r>
+    </w:p>
+    <w:p>
+      <w:pPr>
+        <w:rPr>
+          <w:sz w:val="36"/>
+          <w:szCs w:val="36"/>
+        </w:rPr>
+      </w:pPr>
+    </w:p>
+    <w:p>
+      <w:pPr>
+        <w:rPr>
+          <w:sz w:val="28"/>
+          <w:szCs w:val="36"/>
+        </w:rPr>
+      </w:pPr>
+      <w:r>
+        <w:rPr>
+          <w:sz w:val="28"/>
+          <w:szCs w:val="36"/>
+        </w:rPr>
+        <w:t>Cole Phel</w:t>
+      </w:r>
+      <w:r>
+        <w:rPr>
+          <w:sz w:val="28"/>
+          <w:szCs w:val="36"/>
+        </w:rPr>
+        <w:t>ps</w:t>
+      </w:r>
+      <w:r>
+        <w:rPr>
+          <w:sz w:val="28"/>
+          <w:szCs w:val="36"/>
+        </w:rPr>
+        <w:t xml:space="preserve"> is now a part of the homicide squad of the LAPD. What he doesn’t know is that </w:t>
+      </w:r>
+      <w:r>
+        <w:rPr>
+          <w:sz w:val="28"/>
+          <w:szCs w:val="36"/>
+        </w:rPr>
+        <w:t xml:space="preserve">with this first case, </w:t>
+      </w:r>
+      <w:r>
+        <w:rPr>
+          <w:sz w:val="28"/>
+          <w:szCs w:val="36"/>
+        </w:rPr>
+        <w:t>he’ll be tasked with the biggest murder mystery of the 20</w:t>
+      </w:r>
+      <w:r>
+        <w:rPr>
+          <w:sz w:val="28"/>
+          <w:szCs w:val="36"/>
+          <w:vertAlign w:val="superscript"/>
+        </w:rPr>
+        <w:t>th</w:t>
+      </w:r>
+      <w:r>
+        <w:rPr>
+          <w:sz w:val="28"/>
+          <w:szCs w:val="36"/>
+        </w:rPr>
+        <w:t xml:space="preserve"> century. </w:t>
+      </w:r>
+    </w:p>
+    <w:p>
+      <w:pPr>
+        <w:rPr>
+          <w:sz w:val="36"/>
+          <w:szCs w:val="36"/>
+        </w:rPr>
+      </w:pPr>
+    </w:p>
+    <w:p>
+      <w:pPr>
+        <w:rPr>
+          <w:sz w:val="36"/>
+          <w:szCs w:val="36"/>
+        </w:rPr>
+      </w:pPr>
+      <w:r>
+        <w:rPr>
+          <w:sz w:val="36"/>
+          <w:szCs w:val="36"/>
+        </w:rPr>
+        <w:t xml:space="preserve">Central </w:t>
+      </w:r>
+    </w:p>
+    <w:p>
+      <w:pPr>
+        <w:rPr>
+          <w:sz w:val="36"/>
+          <w:szCs w:val="36"/>
+        </w:rPr>
+      </w:pPr>
+    </w:p>
+    <w:p>
+      <w:pPr>
+        <w:rPr>
+          <w:sz w:val="28"/>
+          <w:szCs w:val="36"/>
+        </w:rPr>
+      </w:pPr>
+      <w:r>
+        <w:rPr>
+          <w:sz w:val="28"/>
+          <w:szCs w:val="36"/>
+        </w:rPr>
+        <w:t xml:space="preserve">Going out of Central is the same routine as always. It will be easier this time since the door is swung wide open for </w:t>
+      </w:r>
+      <w:proofErr w:type="gramStart"/>
+      <w:r>
+        <w:rPr>
+          <w:sz w:val="28"/>
+          <w:szCs w:val="36"/>
+        </w:rPr>
+        <w:t>you</w:t>
+      </w:r>
+      <w:proofErr w:type="gramEnd"/>
+      <w:r>
+        <w:rPr>
+          <w:sz w:val="28"/>
+          <w:szCs w:val="36"/>
+        </w:rPr>
+        <w:t xml:space="preserve"> so no camera tricks are needed.</w:t>
+      </w:r>
+    </w:p>
+    <w:p>
+      <w:pPr>
+        <w:rPr>
+          <w:sz w:val="36"/>
+          <w:szCs w:val="36"/>
+        </w:rPr>
+      </w:pPr>
+    </w:p>
+    <w:p>
+      <w:pPr>
+        <w:rPr>
+          <w:sz w:val="36"/>
+          <w:szCs w:val="36"/>
+        </w:rPr>
+      </w:pPr>
+      <w:r>
+        <w:rPr>
+          <w:sz w:val="36"/>
+          <w:szCs w:val="36"/>
+        </w:rPr>
+        <w:t>Crime Scene</w:t>
+      </w:r>
+    </w:p>
+    <w:p>
+      <w:pPr>
+        <w:rPr>
+          <w:sz w:val="36"/>
+          <w:szCs w:val="36"/>
+        </w:rPr>
+      </w:pPr>
+    </w:p>
+    <w:p>
+      <w:pPr>
+        <w:rPr>
+          <w:sz w:val="28"/>
+          <w:szCs w:val="36"/>
+        </w:rPr>
+      </w:pPr>
+      <w:r>
+        <w:rPr>
+          <w:sz w:val="28"/>
+          <w:szCs w:val="36"/>
+        </w:rPr>
+        <w:t>Skip the initial cutscene</w:t>
+      </w:r>
       <w:bookmarkStart w:id="0" w:name="_GoBack"/>
       <w:bookmarkEnd w:id="0"/>
     </w:p>
@@ -68,52 +242,6 @@
           <w:szCs w:val="36"/>
         </w:rPr>
       </w:pPr>
-      <w:r>
-        <w:rPr>
-          <w:sz w:val="36"/>
-          <w:szCs w:val="36"/>
-        </w:rPr>
-        <w:t xml:space="preserve">Central </w:t>
-      </w:r>
-    </w:p>
-    <w:p>
-      <w:pPr>
-        <w:rPr>
-          <w:sz w:val="36"/>
-          <w:szCs w:val="36"/>
-        </w:rPr>
-      </w:pPr>
-    </w:p>
-    <w:p>
-      <w:pPr>
-        <w:rPr>
-          <w:sz w:val="36"/>
-          <w:szCs w:val="36"/>
-        </w:rPr>
-      </w:pPr>
-      <w:r>
-        <w:rPr>
-          <w:sz w:val="36"/>
-          <w:szCs w:val="36"/>
-        </w:rPr>
-        <w:t>Crime Scene</w:t>
-      </w:r>
-    </w:p>
-    <w:p>
-      <w:pPr>
-        <w:rPr>
-          <w:sz w:val="36"/>
-          <w:szCs w:val="36"/>
-        </w:rPr>
-      </w:pPr>
-    </w:p>
-    <w:p>
-      <w:pPr>
-        <w:rPr>
-          <w:sz w:val="36"/>
-          <w:szCs w:val="36"/>
-        </w:rPr>
-      </w:pPr>
       <w:proofErr w:type="spellStart"/>
       <w:r>
         <w:rPr>
@@ -174,6 +302,7 @@
           <w:sz w:val="36"/>
           <w:szCs w:val="36"/>
         </w:rPr>
+        <w:lastRenderedPageBreak/>
         <w:t>Jacob’s Apartment</w:t>
       </w:r>
     </w:p>

</xml_diff>

<commit_message>
Keep updating till end plz
</commit_message>
<xml_diff>
--- a/LAN-content.docx
+++ b/LAN-content.docx
@@ -50,13 +50,20 @@
         </w:rPr>
         <w:t>The Red Lipstick Murder</w:t>
       </w:r>
-    </w:p>
-    <w:p>
-      <w:pPr>
+      <w:r>
         <w:rPr>
           <w:sz w:val="36"/>
           <w:szCs w:val="36"/>
         </w:rPr>
+        <w:t xml:space="preserve"> &lt;img of title card&gt;</w:t>
+      </w:r>
+    </w:p>
+    <w:p>
+      <w:pPr>
+        <w:rPr>
+          <w:sz w:val="36"/>
+          <w:szCs w:val="36"/>
+        </w:rPr>
       </w:pPr>
     </w:p>
     <w:p>
@@ -120,6 +127,21 @@
     <w:p>
       <w:pPr>
         <w:rPr>
+          <w:sz w:val="28"/>
+          <w:szCs w:val="36"/>
+        </w:rPr>
+      </w:pPr>
+      <w:r>
+        <w:rPr>
+          <w:sz w:val="28"/>
+          <w:szCs w:val="36"/>
+        </w:rPr>
+        <w:t>&lt;img of intro&gt;</w:t>
+      </w:r>
+    </w:p>
+    <w:p>
+      <w:pPr>
+        <w:rPr>
           <w:sz w:val="36"/>
           <w:szCs w:val="36"/>
         </w:rPr>
@@ -160,23 +182,35 @@
           <w:sz w:val="28"/>
           <w:szCs w:val="36"/>
         </w:rPr>
-        <w:t xml:space="preserve">Going out of Central is the same routine as always. It will be easier this time since the door is swung wide open for </w:t>
-      </w:r>
-      <w:proofErr w:type="gramStart"/>
-      <w:r>
-        <w:rPr>
-          <w:sz w:val="28"/>
-          <w:szCs w:val="36"/>
-        </w:rPr>
-        <w:t>you</w:t>
-      </w:r>
-      <w:proofErr w:type="gramEnd"/>
-      <w:r>
-        <w:rPr>
-          <w:sz w:val="28"/>
-          <w:szCs w:val="36"/>
-        </w:rPr>
-        <w:t xml:space="preserve"> so no camera tricks are needed.</w:t>
+        <w:t xml:space="preserve">Going out of Central is the same routine as always. It will be easier this time since the door is swung wide open </w:t>
+      </w:r>
+      <w:r>
+        <w:rPr>
+          <w:sz w:val="28"/>
+          <w:szCs w:val="36"/>
+        </w:rPr>
+        <w:t>automatically</w:t>
+      </w:r>
+      <w:r>
+        <w:rPr>
+          <w:sz w:val="28"/>
+          <w:szCs w:val="36"/>
+        </w:rPr>
+        <w:t xml:space="preserve"> so no camera tricks are needed</w:t>
+      </w:r>
+      <w:r>
+        <w:rPr>
+          <w:sz w:val="28"/>
+          <w:szCs w:val="36"/>
+        </w:rPr>
+        <w:t xml:space="preserve"> and you can have your new partner drive you to the crime scene</w:t>
+      </w:r>
+      <w:r>
+        <w:rPr>
+          <w:sz w:val="28"/>
+          <w:szCs w:val="36"/>
+        </w:rPr>
+        <w:t>.</w:t>
       </w:r>
     </w:p>
     <w:p>
@@ -222,10 +256,205 @@
           <w:sz w:val="28"/>
           <w:szCs w:val="36"/>
         </w:rPr>
-        <w:t>Skip the initial cutscene</w:t>
+        <w:t>Arriving on the scene, skip the initial cutscene, then sprint forward in order to skip another cutscene.  Now head for the table lighter that is straight across and past the</w:t>
+      </w:r>
+      <w:r>
+        <w:rPr>
+          <w:sz w:val="28"/>
+          <w:szCs w:val="36"/>
+        </w:rPr>
+        <w:t xml:space="preserve"> greenery. You will want to take a curved path where you go through the edge of the bush, allowing Cole to still be jogging. If you don’t do that and you’re too close to the body, Cole will start to walk.</w:t>
+      </w:r>
+    </w:p>
+    <w:p>
+      <w:pPr>
+        <w:rPr>
+          <w:sz w:val="28"/>
+          <w:szCs w:val="36"/>
+        </w:rPr>
+      </w:pPr>
+    </w:p>
+    <w:p>
+      <w:pPr>
+        <w:rPr>
+          <w:sz w:val="28"/>
+          <w:szCs w:val="36"/>
+        </w:rPr>
+      </w:pPr>
+      <w:r>
+        <w:rPr>
+          <w:sz w:val="28"/>
+          <w:szCs w:val="36"/>
+        </w:rPr>
+        <w:lastRenderedPageBreak/>
+        <w:t xml:space="preserve">Once the table lighter is in hand, spam the interact more button to solve the puzzle: </w:t>
+      </w:r>
+    </w:p>
+    <w:p>
+      <w:pPr>
+        <w:rPr>
+          <w:sz w:val="28"/>
+          <w:szCs w:val="36"/>
+        </w:rPr>
+      </w:pPr>
+      <w:r>
+        <w:rPr>
+          <w:sz w:val="28"/>
+          <w:szCs w:val="36"/>
+        </w:rPr>
+        <w:t>&lt;img of table lighter with graphics?&gt;</w:t>
+      </w:r>
+    </w:p>
+    <w:p>
+      <w:pPr>
+        <w:pStyle w:val="ListParagraph"/>
+        <w:numPr>
+          <w:ilvl w:val="0"/>
+          <w:numId w:val="15"/>
+        </w:numPr>
+        <w:rPr>
+          <w:sz w:val="28"/>
+          <w:szCs w:val="36"/>
+        </w:rPr>
+      </w:pPr>
+      <w:r>
+        <w:rPr>
+          <w:sz w:val="28"/>
+          <w:szCs w:val="36"/>
+        </w:rPr>
+        <w:t>Rotate left 3 times, move up</w:t>
+      </w:r>
+    </w:p>
+    <w:p>
+      <w:pPr>
+        <w:pStyle w:val="ListParagraph"/>
+        <w:numPr>
+          <w:ilvl w:val="0"/>
+          <w:numId w:val="15"/>
+        </w:numPr>
+        <w:rPr>
+          <w:sz w:val="28"/>
+          <w:szCs w:val="36"/>
+        </w:rPr>
+      </w:pPr>
+      <w:r>
+        <w:rPr>
+          <w:sz w:val="28"/>
+          <w:szCs w:val="36"/>
+        </w:rPr>
+        <w:t>Rotate right 1 time, move up</w:t>
+      </w:r>
+    </w:p>
+    <w:p>
+      <w:pPr>
+        <w:pStyle w:val="ListParagraph"/>
+        <w:numPr>
+          <w:ilvl w:val="0"/>
+          <w:numId w:val="15"/>
+        </w:numPr>
+        <w:rPr>
+          <w:sz w:val="28"/>
+          <w:szCs w:val="36"/>
+        </w:rPr>
+      </w:pPr>
+      <w:r>
+        <w:rPr>
+          <w:sz w:val="28"/>
+          <w:szCs w:val="36"/>
+        </w:rPr>
+        <w:t>Rotate left 2 times</w:t>
+      </w:r>
+    </w:p>
+    <w:p>
+      <w:pPr>
+        <w:rPr>
+          <w:sz w:val="28"/>
+          <w:szCs w:val="36"/>
+        </w:rPr>
+      </w:pPr>
+      <w:r>
+        <w:rPr>
+          <w:sz w:val="28"/>
+          <w:szCs w:val="36"/>
+        </w:rPr>
+        <w:t xml:space="preserve">The table lighter will open up to reveal an address to the Bamba Club. Put down the lighter and backtrack on the same path and have Galloway take you to the Bamba club </w:t>
+      </w:r>
+      <w:r>
+        <w:rPr>
+          <w:sz w:val="28"/>
+          <w:szCs w:val="36"/>
+        </w:rPr>
+        <w:t>in the coroner’s van, which is the first car on the left.</w:t>
+      </w:r>
+    </w:p>
+    <w:p>
+      <w:pPr>
+        <w:rPr>
+          <w:sz w:val="36"/>
+          <w:szCs w:val="36"/>
+        </w:rPr>
+      </w:pPr>
+    </w:p>
+    <w:p>
+      <w:pPr>
+        <w:rPr>
+          <w:sz w:val="36"/>
+          <w:szCs w:val="36"/>
+        </w:rPr>
+      </w:pPr>
+      <w:r>
+        <w:rPr>
+          <w:sz w:val="36"/>
+          <w:szCs w:val="36"/>
+        </w:rPr>
+        <w:t>Bamba Club</w:t>
+      </w:r>
+    </w:p>
+    <w:p>
+      <w:pPr>
+        <w:rPr>
+          <w:sz w:val="36"/>
+          <w:szCs w:val="36"/>
+        </w:rPr>
+      </w:pPr>
+    </w:p>
+    <w:p>
+      <w:pPr>
+        <w:rPr>
+          <w:sz w:val="28"/>
+          <w:szCs w:val="28"/>
+        </w:rPr>
+      </w:pPr>
+      <w:r>
+        <w:rPr>
+          <w:sz w:val="28"/>
+          <w:szCs w:val="28"/>
+        </w:rPr>
+        <w:t>Entering in this tropically themed bar will put you in an unskippable cutscene, where a guy who</w:t>
+      </w:r>
+      <w:r>
+        <w:rPr>
+          <w:sz w:val="28"/>
+          <w:szCs w:val="28"/>
+        </w:rPr>
+        <w:t xml:space="preserve"> has</w:t>
       </w:r>
       <w:bookmarkStart w:id="0" w:name="_GoBack"/>
       <w:bookmarkEnd w:id="0"/>
+      <w:r>
+        <w:rPr>
+          <w:sz w:val="28"/>
+          <w:szCs w:val="28"/>
+        </w:rPr>
+        <w:t xml:space="preserve"> barely worked there can easily identify a woman </w:t>
+      </w:r>
+      <w:r>
+        <w:rPr>
+          <w:sz w:val="28"/>
+          <w:szCs w:val="28"/>
+        </w:rPr>
+        <w:t>upon vague descriptions, and Cole just takes his word for on the victim’s name.</w:t>
+      </w:r>
     </w:p>
     <w:p>
       <w:pPr>
@@ -242,22 +471,21 @@
           <w:szCs w:val="36"/>
         </w:rPr>
       </w:pPr>
-      <w:proofErr w:type="spellStart"/>
       <w:r>
         <w:rPr>
           <w:sz w:val="36"/>
           <w:szCs w:val="36"/>
         </w:rPr>
-        <w:t>Bamba</w:t>
-      </w:r>
-      <w:proofErr w:type="spellEnd"/>
-      <w:r>
+        <w:t>Henry Residence</w:t>
+      </w:r>
+    </w:p>
+    <w:p>
+      <w:pPr>
         <w:rPr>
           <w:sz w:val="36"/>
           <w:szCs w:val="36"/>
         </w:rPr>
-        <w:t xml:space="preserve"> Club</w:t>
-      </w:r>
+      </w:pPr>
     </w:p>
     <w:p>
       <w:pPr>
@@ -266,43 +494,11 @@
           <w:szCs w:val="36"/>
         </w:rPr>
       </w:pPr>
-    </w:p>
-    <w:p>
-      <w:pPr>
+      <w:r>
         <w:rPr>
           <w:sz w:val="36"/>
           <w:szCs w:val="36"/>
         </w:rPr>
-      </w:pPr>
-      <w:r>
-        <w:rPr>
-          <w:sz w:val="36"/>
-          <w:szCs w:val="36"/>
-        </w:rPr>
-        <w:t>Henry Residence</w:t>
-      </w:r>
-    </w:p>
-    <w:p>
-      <w:pPr>
-        <w:rPr>
-          <w:sz w:val="36"/>
-          <w:szCs w:val="36"/>
-        </w:rPr>
-      </w:pPr>
-    </w:p>
-    <w:p>
-      <w:pPr>
-        <w:rPr>
-          <w:sz w:val="36"/>
-          <w:szCs w:val="36"/>
-        </w:rPr>
-      </w:pPr>
-      <w:r>
-        <w:rPr>
-          <w:sz w:val="36"/>
-          <w:szCs w:val="36"/>
-        </w:rPr>
-        <w:lastRenderedPageBreak/>
         <w:t>Jacob’s Apartment</w:t>
       </w:r>
     </w:p>
@@ -568,6 +764,119 @@
     </w:lvl>
   </w:abstractNum>
   <w:abstractNum w:abstractNumId="2" w15:restartNumberingAfterBreak="0">
+    <w:nsid w:val="1532628C"/>
+    <w:multiLevelType w:val="hybridMultilevel"/>
+    <w:tmpl w:val="DBAA8F6E"/>
+    <w:lvl w:ilvl="0" w:tplc="04090001">
+      <w:start w:val="1"/>
+      <w:numFmt w:val="bullet"/>
+      <w:lvlText w:val=""/>
+      <w:lvlJc w:val="left"/>
+      <w:pPr>
+        <w:ind w:left="720" w:hanging="360"/>
+      </w:pPr>
+      <w:rPr>
+        <w:rFonts w:ascii="Symbol" w:hAnsi="Symbol" w:hint="default"/>
+      </w:rPr>
+    </w:lvl>
+    <w:lvl w:ilvl="1" w:tplc="04090003" w:tentative="1">
+      <w:start w:val="1"/>
+      <w:numFmt w:val="bullet"/>
+      <w:lvlText w:val="o"/>
+      <w:lvlJc w:val="left"/>
+      <w:pPr>
+        <w:ind w:left="1440" w:hanging="360"/>
+      </w:pPr>
+      <w:rPr>
+        <w:rFonts w:ascii="Courier New" w:hAnsi="Courier New" w:cs="Courier New" w:hint="default"/>
+      </w:rPr>
+    </w:lvl>
+    <w:lvl w:ilvl="2" w:tplc="04090005" w:tentative="1">
+      <w:start w:val="1"/>
+      <w:numFmt w:val="bullet"/>
+      <w:lvlText w:val=""/>
+      <w:lvlJc w:val="left"/>
+      <w:pPr>
+        <w:ind w:left="2160" w:hanging="360"/>
+      </w:pPr>
+      <w:rPr>
+        <w:rFonts w:ascii="Wingdings" w:hAnsi="Wingdings" w:hint="default"/>
+      </w:rPr>
+    </w:lvl>
+    <w:lvl w:ilvl="3" w:tplc="04090001" w:tentative="1">
+      <w:start w:val="1"/>
+      <w:numFmt w:val="bullet"/>
+      <w:lvlText w:val=""/>
+      <w:lvlJc w:val="left"/>
+      <w:pPr>
+        <w:ind w:left="2880" w:hanging="360"/>
+      </w:pPr>
+      <w:rPr>
+        <w:rFonts w:ascii="Symbol" w:hAnsi="Symbol" w:hint="default"/>
+      </w:rPr>
+    </w:lvl>
+    <w:lvl w:ilvl="4" w:tplc="04090003" w:tentative="1">
+      <w:start w:val="1"/>
+      <w:numFmt w:val="bullet"/>
+      <w:lvlText w:val="o"/>
+      <w:lvlJc w:val="left"/>
+      <w:pPr>
+        <w:ind w:left="3600" w:hanging="360"/>
+      </w:pPr>
+      <w:rPr>
+        <w:rFonts w:ascii="Courier New" w:hAnsi="Courier New" w:cs="Courier New" w:hint="default"/>
+      </w:rPr>
+    </w:lvl>
+    <w:lvl w:ilvl="5" w:tplc="04090005" w:tentative="1">
+      <w:start w:val="1"/>
+      <w:numFmt w:val="bullet"/>
+      <w:lvlText w:val=""/>
+      <w:lvlJc w:val="left"/>
+      <w:pPr>
+        <w:ind w:left="4320" w:hanging="360"/>
+      </w:pPr>
+      <w:rPr>
+        <w:rFonts w:ascii="Wingdings" w:hAnsi="Wingdings" w:hint="default"/>
+      </w:rPr>
+    </w:lvl>
+    <w:lvl w:ilvl="6" w:tplc="04090001" w:tentative="1">
+      <w:start w:val="1"/>
+      <w:numFmt w:val="bullet"/>
+      <w:lvlText w:val=""/>
+      <w:lvlJc w:val="left"/>
+      <w:pPr>
+        <w:ind w:left="5040" w:hanging="360"/>
+      </w:pPr>
+      <w:rPr>
+        <w:rFonts w:ascii="Symbol" w:hAnsi="Symbol" w:hint="default"/>
+      </w:rPr>
+    </w:lvl>
+    <w:lvl w:ilvl="7" w:tplc="04090003" w:tentative="1">
+      <w:start w:val="1"/>
+      <w:numFmt w:val="bullet"/>
+      <w:lvlText w:val="o"/>
+      <w:lvlJc w:val="left"/>
+      <w:pPr>
+        <w:ind w:left="5760" w:hanging="360"/>
+      </w:pPr>
+      <w:rPr>
+        <w:rFonts w:ascii="Courier New" w:hAnsi="Courier New" w:cs="Courier New" w:hint="default"/>
+      </w:rPr>
+    </w:lvl>
+    <w:lvl w:ilvl="8" w:tplc="04090005" w:tentative="1">
+      <w:start w:val="1"/>
+      <w:numFmt w:val="bullet"/>
+      <w:lvlText w:val=""/>
+      <w:lvlJc w:val="left"/>
+      <w:pPr>
+        <w:ind w:left="6480" w:hanging="360"/>
+      </w:pPr>
+      <w:rPr>
+        <w:rFonts w:ascii="Wingdings" w:hAnsi="Wingdings" w:hint="default"/>
+      </w:rPr>
+    </w:lvl>
+  </w:abstractNum>
+  <w:abstractNum w:abstractNumId="3" w15:restartNumberingAfterBreak="0">
     <w:nsid w:val="37806BB2"/>
     <w:multiLevelType w:val="hybridMultilevel"/>
     <w:tmpl w:val="B53444BC"/>
@@ -680,7 +989,7 @@
       </w:rPr>
     </w:lvl>
   </w:abstractNum>
-  <w:abstractNum w:abstractNumId="3" w15:restartNumberingAfterBreak="0">
+  <w:abstractNum w:abstractNumId="4" w15:restartNumberingAfterBreak="0">
     <w:nsid w:val="392E5342"/>
     <w:multiLevelType w:val="hybridMultilevel"/>
     <w:tmpl w:val="A03C8D56"/>
@@ -793,7 +1102,7 @@
       </w:rPr>
     </w:lvl>
   </w:abstractNum>
-  <w:abstractNum w:abstractNumId="4" w15:restartNumberingAfterBreak="0">
+  <w:abstractNum w:abstractNumId="5" w15:restartNumberingAfterBreak="0">
     <w:nsid w:val="42FC03B9"/>
     <w:multiLevelType w:val="hybridMultilevel"/>
     <w:tmpl w:val="3110AC3A"/>
@@ -906,7 +1215,7 @@
       </w:rPr>
     </w:lvl>
   </w:abstractNum>
-  <w:abstractNum w:abstractNumId="5" w15:restartNumberingAfterBreak="0">
+  <w:abstractNum w:abstractNumId="6" w15:restartNumberingAfterBreak="0">
     <w:nsid w:val="45A643AF"/>
     <w:multiLevelType w:val="hybridMultilevel"/>
     <w:tmpl w:val="B47EC05A"/>
@@ -1019,7 +1328,7 @@
       </w:rPr>
     </w:lvl>
   </w:abstractNum>
-  <w:abstractNum w:abstractNumId="6" w15:restartNumberingAfterBreak="0">
+  <w:abstractNum w:abstractNumId="7" w15:restartNumberingAfterBreak="0">
     <w:nsid w:val="47FA74EF"/>
     <w:multiLevelType w:val="hybridMultilevel"/>
     <w:tmpl w:val="A73666C2"/>
@@ -1132,7 +1441,7 @@
       </w:rPr>
     </w:lvl>
   </w:abstractNum>
-  <w:abstractNum w:abstractNumId="7" w15:restartNumberingAfterBreak="0">
+  <w:abstractNum w:abstractNumId="8" w15:restartNumberingAfterBreak="0">
     <w:nsid w:val="54BE43D5"/>
     <w:multiLevelType w:val="hybridMultilevel"/>
     <w:tmpl w:val="0038A06E"/>
@@ -1245,7 +1554,7 @@
       </w:rPr>
     </w:lvl>
   </w:abstractNum>
-  <w:abstractNum w:abstractNumId="8" w15:restartNumberingAfterBreak="0">
+  <w:abstractNum w:abstractNumId="9" w15:restartNumberingAfterBreak="0">
     <w:nsid w:val="5CBE3DFB"/>
     <w:multiLevelType w:val="hybridMultilevel"/>
     <w:tmpl w:val="1A7C4B46"/>
@@ -1358,7 +1667,7 @@
       </w:rPr>
     </w:lvl>
   </w:abstractNum>
-  <w:abstractNum w:abstractNumId="9" w15:restartNumberingAfterBreak="0">
+  <w:abstractNum w:abstractNumId="10" w15:restartNumberingAfterBreak="0">
     <w:nsid w:val="5DFB1FAE"/>
     <w:multiLevelType w:val="hybridMultilevel"/>
     <w:tmpl w:val="04A485A0"/>
@@ -1471,7 +1780,7 @@
       </w:rPr>
     </w:lvl>
   </w:abstractNum>
-  <w:abstractNum w:abstractNumId="10" w15:restartNumberingAfterBreak="0">
+  <w:abstractNum w:abstractNumId="11" w15:restartNumberingAfterBreak="0">
     <w:nsid w:val="6A5E5F74"/>
     <w:multiLevelType w:val="hybridMultilevel"/>
     <w:tmpl w:val="40F8EBAC"/>
@@ -1584,7 +1893,93 @@
       </w:rPr>
     </w:lvl>
   </w:abstractNum>
-  <w:abstractNum w:abstractNumId="11" w15:restartNumberingAfterBreak="0">
+  <w:abstractNum w:abstractNumId="12" w15:restartNumberingAfterBreak="0">
+    <w:nsid w:val="6D5514DA"/>
+    <w:multiLevelType w:val="hybridMultilevel"/>
+    <w:tmpl w:val="577E077E"/>
+    <w:lvl w:ilvl="0" w:tplc="0409000F">
+      <w:start w:val="1"/>
+      <w:numFmt w:val="decimal"/>
+      <w:lvlText w:val="%1."/>
+      <w:lvlJc w:val="left"/>
+      <w:pPr>
+        <w:ind w:left="720" w:hanging="360"/>
+      </w:pPr>
+    </w:lvl>
+    <w:lvl w:ilvl="1" w:tplc="04090019" w:tentative="1">
+      <w:start w:val="1"/>
+      <w:numFmt w:val="lowerLetter"/>
+      <w:lvlText w:val="%2."/>
+      <w:lvlJc w:val="left"/>
+      <w:pPr>
+        <w:ind w:left="1440" w:hanging="360"/>
+      </w:pPr>
+    </w:lvl>
+    <w:lvl w:ilvl="2" w:tplc="0409001B" w:tentative="1">
+      <w:start w:val="1"/>
+      <w:numFmt w:val="lowerRoman"/>
+      <w:lvlText w:val="%3."/>
+      <w:lvlJc w:val="right"/>
+      <w:pPr>
+        <w:ind w:left="2160" w:hanging="180"/>
+      </w:pPr>
+    </w:lvl>
+    <w:lvl w:ilvl="3" w:tplc="0409000F" w:tentative="1">
+      <w:start w:val="1"/>
+      <w:numFmt w:val="decimal"/>
+      <w:lvlText w:val="%4."/>
+      <w:lvlJc w:val="left"/>
+      <w:pPr>
+        <w:ind w:left="2880" w:hanging="360"/>
+      </w:pPr>
+    </w:lvl>
+    <w:lvl w:ilvl="4" w:tplc="04090019" w:tentative="1">
+      <w:start w:val="1"/>
+      <w:numFmt w:val="lowerLetter"/>
+      <w:lvlText w:val="%5."/>
+      <w:lvlJc w:val="left"/>
+      <w:pPr>
+        <w:ind w:left="3600" w:hanging="360"/>
+      </w:pPr>
+    </w:lvl>
+    <w:lvl w:ilvl="5" w:tplc="0409001B" w:tentative="1">
+      <w:start w:val="1"/>
+      <w:numFmt w:val="lowerRoman"/>
+      <w:lvlText w:val="%6."/>
+      <w:lvlJc w:val="right"/>
+      <w:pPr>
+        <w:ind w:left="4320" w:hanging="180"/>
+      </w:pPr>
+    </w:lvl>
+    <w:lvl w:ilvl="6" w:tplc="0409000F" w:tentative="1">
+      <w:start w:val="1"/>
+      <w:numFmt w:val="decimal"/>
+      <w:lvlText w:val="%7."/>
+      <w:lvlJc w:val="left"/>
+      <w:pPr>
+        <w:ind w:left="5040" w:hanging="360"/>
+      </w:pPr>
+    </w:lvl>
+    <w:lvl w:ilvl="7" w:tplc="04090019" w:tentative="1">
+      <w:start w:val="1"/>
+      <w:numFmt w:val="lowerLetter"/>
+      <w:lvlText w:val="%8."/>
+      <w:lvlJc w:val="left"/>
+      <w:pPr>
+        <w:ind w:left="5760" w:hanging="360"/>
+      </w:pPr>
+    </w:lvl>
+    <w:lvl w:ilvl="8" w:tplc="0409001B" w:tentative="1">
+      <w:start w:val="1"/>
+      <w:numFmt w:val="lowerRoman"/>
+      <w:lvlText w:val="%9."/>
+      <w:lvlJc w:val="right"/>
+      <w:pPr>
+        <w:ind w:left="6480" w:hanging="180"/>
+      </w:pPr>
+    </w:lvl>
+  </w:abstractNum>
+  <w:abstractNum w:abstractNumId="13" w15:restartNumberingAfterBreak="0">
     <w:nsid w:val="7091364B"/>
     <w:multiLevelType w:val="hybridMultilevel"/>
     <w:tmpl w:val="1318D820"/>
@@ -1697,7 +2092,7 @@
       </w:rPr>
     </w:lvl>
   </w:abstractNum>
-  <w:abstractNum w:abstractNumId="12" w15:restartNumberingAfterBreak="0">
+  <w:abstractNum w:abstractNumId="14" w15:restartNumberingAfterBreak="0">
     <w:nsid w:val="70E95A21"/>
     <w:multiLevelType w:val="hybridMultilevel"/>
     <w:tmpl w:val="E6F8593A"/>
@@ -1811,43 +2206,49 @@
     </w:lvl>
   </w:abstractNum>
   <w:num w:numId="1">
-    <w:abstractNumId w:val="12"/>
+    <w:abstractNumId w:val="14"/>
   </w:num>
   <w:num w:numId="2">
     <w:abstractNumId w:val="0"/>
   </w:num>
   <w:num w:numId="3">
+    <w:abstractNumId w:val="8"/>
+  </w:num>
+  <w:num w:numId="4">
     <w:abstractNumId w:val="7"/>
   </w:num>
-  <w:num w:numId="4">
-    <w:abstractNumId w:val="6"/>
+  <w:num w:numId="5">
+    <w:abstractNumId w:val="4"/>
   </w:num>
-  <w:num w:numId="5">
+  <w:num w:numId="6">
+    <w:abstractNumId w:val="13"/>
+  </w:num>
+  <w:num w:numId="7">
     <w:abstractNumId w:val="3"/>
   </w:num>
-  <w:num w:numId="6">
+  <w:num w:numId="8">
     <w:abstractNumId w:val="11"/>
   </w:num>
-  <w:num w:numId="7">
-    <w:abstractNumId w:val="2"/>
+  <w:num w:numId="9">
+    <w:abstractNumId w:val="9"/>
   </w:num>
-  <w:num w:numId="8">
+  <w:num w:numId="10">
     <w:abstractNumId w:val="10"/>
   </w:num>
-  <w:num w:numId="9">
-    <w:abstractNumId w:val="8"/>
-  </w:num>
-  <w:num w:numId="10">
-    <w:abstractNumId w:val="9"/>
-  </w:num>
   <w:num w:numId="11">
-    <w:abstractNumId w:val="4"/>
+    <w:abstractNumId w:val="5"/>
   </w:num>
   <w:num w:numId="12">
     <w:abstractNumId w:val="1"/>
   </w:num>
   <w:num w:numId="13">
-    <w:abstractNumId w:val="5"/>
+    <w:abstractNumId w:val="6"/>
+  </w:num>
+  <w:num w:numId="14">
+    <w:abstractNumId w:val="2"/>
+  </w:num>
+  <w:num w:numId="15">
+    <w:abstractNumId w:val="12"/>
   </w:num>
 </w:numbering>
 </file>

</xml_diff>

<commit_message>
Just keep changing and updating
</commit_message>
<xml_diff>
--- a/LAN-content.docx
+++ b/LAN-content.docx
@@ -55,24 +55,104 @@
           <w:sz w:val="36"/>
           <w:szCs w:val="36"/>
         </w:rPr>
-        <w:t xml:space="preserve"> &lt;</w:t>
-      </w:r>
-      <w:proofErr w:type="spellStart"/>
-      <w:r>
+        <w:t xml:space="preserve"> &lt;img of title card&gt;</w:t>
+      </w:r>
+    </w:p>
+    <w:p>
+      <w:pPr>
         <w:rPr>
           <w:sz w:val="36"/>
           <w:szCs w:val="36"/>
         </w:rPr>
-        <w:t>img</w:t>
-      </w:r>
-      <w:proofErr w:type="spellEnd"/>
-      <w:r>
+      </w:pPr>
+    </w:p>
+    <w:p>
+      <w:pPr>
+        <w:rPr>
+          <w:sz w:val="28"/>
+          <w:szCs w:val="36"/>
+        </w:rPr>
+      </w:pPr>
+      <w:r>
+        <w:rPr>
+          <w:sz w:val="28"/>
+          <w:szCs w:val="36"/>
+        </w:rPr>
+        <w:t>Cole Phel</w:t>
+      </w:r>
+      <w:r>
+        <w:rPr>
+          <w:sz w:val="28"/>
+          <w:szCs w:val="36"/>
+        </w:rPr>
+        <w:t>ps</w:t>
+      </w:r>
+      <w:r>
+        <w:rPr>
+          <w:sz w:val="28"/>
+          <w:szCs w:val="36"/>
+        </w:rPr>
+        <w:t xml:space="preserve"> is now a part of the homicide squad of the LAPD. What he doesn’t know is that </w:t>
+      </w:r>
+      <w:r>
+        <w:rPr>
+          <w:sz w:val="28"/>
+          <w:szCs w:val="36"/>
+        </w:rPr>
+        <w:t xml:space="preserve">with this first case, </w:t>
+      </w:r>
+      <w:r>
+        <w:rPr>
+          <w:sz w:val="28"/>
+          <w:szCs w:val="36"/>
+        </w:rPr>
+        <w:t>he’ll be tasked with the biggest murder mystery of the 20</w:t>
+      </w:r>
+      <w:r>
+        <w:rPr>
+          <w:sz w:val="28"/>
+          <w:szCs w:val="36"/>
+          <w:vertAlign w:val="superscript"/>
+        </w:rPr>
+        <w:t>th</w:t>
+      </w:r>
+      <w:r>
+        <w:rPr>
+          <w:sz w:val="28"/>
+          <w:szCs w:val="36"/>
+        </w:rPr>
+        <w:t xml:space="preserve"> century</w:t>
+      </w:r>
+      <w:r>
+        <w:rPr>
+          <w:sz w:val="28"/>
+          <w:szCs w:val="36"/>
+        </w:rPr>
+        <w:t>…</w:t>
+      </w:r>
+    </w:p>
+    <w:p>
+      <w:pPr>
+        <w:rPr>
+          <w:sz w:val="28"/>
+          <w:szCs w:val="36"/>
+        </w:rPr>
+      </w:pPr>
+      <w:r>
+        <w:rPr>
+          <w:sz w:val="28"/>
+          <w:szCs w:val="36"/>
+        </w:rPr>
+        <w:t>&lt;img of intro&gt;</w:t>
+      </w:r>
+    </w:p>
+    <w:p>
+      <w:pPr>
         <w:rPr>
           <w:sz w:val="36"/>
           <w:szCs w:val="36"/>
         </w:rPr>
-        <w:t xml:space="preserve"> of title card&gt;</w:t>
-      </w:r>
+      </w:pPr>
     </w:p>
     <w:p>
       <w:pPr>
@@ -81,110 +161,13 @@
           <w:szCs w:val="36"/>
         </w:rPr>
       </w:pPr>
-    </w:p>
-    <w:p>
-      <w:pPr>
-        <w:rPr>
-          <w:sz w:val="28"/>
-          <w:szCs w:val="36"/>
-        </w:rPr>
-      </w:pPr>
-      <w:r>
-        <w:rPr>
-          <w:sz w:val="28"/>
-          <w:szCs w:val="36"/>
-        </w:rPr>
-        <w:t>Cole Phel</w:t>
-      </w:r>
-      <w:r>
-        <w:rPr>
-          <w:sz w:val="28"/>
-          <w:szCs w:val="36"/>
-        </w:rPr>
-        <w:t>ps</w:t>
-      </w:r>
-      <w:r>
-        <w:rPr>
-          <w:sz w:val="28"/>
-          <w:szCs w:val="36"/>
-        </w:rPr>
-        <w:t xml:space="preserve"> is now a part of the homicide squad of the LAPD. What he doesn’t know is that </w:t>
-      </w:r>
-      <w:r>
-        <w:rPr>
-          <w:sz w:val="28"/>
-          <w:szCs w:val="36"/>
-        </w:rPr>
-        <w:t xml:space="preserve">with this first case, </w:t>
-      </w:r>
-      <w:r>
-        <w:rPr>
-          <w:sz w:val="28"/>
-          <w:szCs w:val="36"/>
-        </w:rPr>
-        <w:t>he’ll be tasked with the biggest murder mystery of the 20</w:t>
-      </w:r>
-      <w:r>
-        <w:rPr>
-          <w:sz w:val="28"/>
-          <w:szCs w:val="36"/>
-          <w:vertAlign w:val="superscript"/>
-        </w:rPr>
-        <w:t>th</w:t>
-      </w:r>
-      <w:r>
-        <w:rPr>
-          <w:sz w:val="28"/>
-          <w:szCs w:val="36"/>
-        </w:rPr>
-        <w:t xml:space="preserve"> century</w:t>
-      </w:r>
-      <w:r>
-        <w:rPr>
-          <w:sz w:val="28"/>
-          <w:szCs w:val="36"/>
-        </w:rPr>
-        <w:t>…</w:t>
-      </w:r>
-    </w:p>
-    <w:p>
-      <w:pPr>
-        <w:rPr>
-          <w:sz w:val="28"/>
-          <w:szCs w:val="36"/>
-        </w:rPr>
-      </w:pPr>
-      <w:r>
-        <w:rPr>
-          <w:sz w:val="28"/>
-          <w:szCs w:val="36"/>
-        </w:rPr>
-        <w:t>&lt;</w:t>
-      </w:r>
-      <w:proofErr w:type="spellStart"/>
-      <w:r>
-        <w:rPr>
-          <w:sz w:val="28"/>
-          <w:szCs w:val="36"/>
-        </w:rPr>
-        <w:t>img</w:t>
-      </w:r>
-      <w:proofErr w:type="spellEnd"/>
-      <w:r>
-        <w:rPr>
-          <w:sz w:val="28"/>
-          <w:szCs w:val="36"/>
-        </w:rPr>
-        <w:t xml:space="preserve"> of intro&gt;</w:t>
-      </w:r>
-    </w:p>
-    <w:p>
-      <w:pPr>
+      <w:r>
         <w:rPr>
           <w:sz w:val="36"/>
           <w:szCs w:val="36"/>
         </w:rPr>
-      </w:pPr>
+        <w:t xml:space="preserve">Central </w:t>
+      </w:r>
     </w:p>
     <w:p>
       <w:pPr>
@@ -193,21 +176,6 @@
           <w:szCs w:val="36"/>
         </w:rPr>
       </w:pPr>
-      <w:r>
-        <w:rPr>
-          <w:sz w:val="36"/>
-          <w:szCs w:val="36"/>
-        </w:rPr>
-        <w:t xml:space="preserve">Central </w:t>
-      </w:r>
-    </w:p>
-    <w:p>
-      <w:pPr>
-        <w:rPr>
-          <w:sz w:val="36"/>
-          <w:szCs w:val="36"/>
-        </w:rPr>
-      </w:pPr>
     </w:p>
     <w:p>
       <w:pPr>
@@ -235,17 +203,8 @@
           <w:sz w:val="28"/>
           <w:szCs w:val="36"/>
         </w:rPr>
-        <w:t xml:space="preserve"> so no camera tricks are </w:t>
-      </w:r>
-      <w:proofErr w:type="gramStart"/>
-      <w:r>
-        <w:rPr>
-          <w:sz w:val="28"/>
-          <w:szCs w:val="36"/>
-        </w:rPr>
-        <w:t>needed</w:t>
-      </w:r>
-      <w:proofErr w:type="gramEnd"/>
+        <w:t xml:space="preserve"> so no camera tricks are needed</w:t>
+      </w:r>
       <w:r>
         <w:rPr>
           <w:sz w:val="28"/>
@@ -427,23 +386,7 @@
           <w:sz w:val="28"/>
           <w:szCs w:val="36"/>
         </w:rPr>
-        <w:t>&lt;</w:t>
-      </w:r>
-      <w:proofErr w:type="spellStart"/>
-      <w:r>
-        <w:rPr>
-          <w:sz w:val="28"/>
-          <w:szCs w:val="36"/>
-        </w:rPr>
-        <w:t>img</w:t>
-      </w:r>
-      <w:proofErr w:type="spellEnd"/>
-      <w:r>
-        <w:rPr>
-          <w:sz w:val="28"/>
-          <w:szCs w:val="36"/>
-        </w:rPr>
-        <w:t xml:space="preserve"> of table lighter with graphics?&gt;</w:t>
+        <w:t>&lt;img of table lighter with graphics?&gt;</w:t>
       </w:r>
     </w:p>
     <w:p>
@@ -518,55 +461,7 @@
           <w:sz w:val="28"/>
           <w:szCs w:val="36"/>
         </w:rPr>
-        <w:t xml:space="preserve">The table lighter will </w:t>
-      </w:r>
-      <w:proofErr w:type="gramStart"/>
-      <w:r>
-        <w:rPr>
-          <w:sz w:val="28"/>
-          <w:szCs w:val="36"/>
-        </w:rPr>
-        <w:t>open up</w:t>
-      </w:r>
-      <w:proofErr w:type="gramEnd"/>
-      <w:r>
-        <w:rPr>
-          <w:sz w:val="28"/>
-          <w:szCs w:val="36"/>
-        </w:rPr>
-        <w:t xml:space="preserve"> to reveal an address to the </w:t>
-      </w:r>
-      <w:proofErr w:type="spellStart"/>
-      <w:r>
-        <w:rPr>
-          <w:sz w:val="28"/>
-          <w:szCs w:val="36"/>
-        </w:rPr>
-        <w:t>Bamba</w:t>
-      </w:r>
-      <w:proofErr w:type="spellEnd"/>
-      <w:r>
-        <w:rPr>
-          <w:sz w:val="28"/>
-          <w:szCs w:val="36"/>
-        </w:rPr>
-        <w:t xml:space="preserve"> Club. Put down the lighter and backtrack on the same path and have Galloway take you to the </w:t>
-      </w:r>
-      <w:proofErr w:type="spellStart"/>
-      <w:r>
-        <w:rPr>
-          <w:sz w:val="28"/>
-          <w:szCs w:val="36"/>
-        </w:rPr>
-        <w:t>Bamba</w:t>
-      </w:r>
-      <w:proofErr w:type="spellEnd"/>
-      <w:r>
-        <w:rPr>
-          <w:sz w:val="28"/>
-          <w:szCs w:val="36"/>
-        </w:rPr>
-        <w:t xml:space="preserve"> club </w:t>
+        <w:t xml:space="preserve">The table lighter will open up to reveal an address to the Bamba Club. Put down the lighter and backtrack on the same path and have Galloway take you to the Bamba club </w:t>
       </w:r>
       <w:r>
         <w:rPr>
@@ -591,60 +486,35 @@
           <w:szCs w:val="36"/>
         </w:rPr>
       </w:pPr>
-      <w:proofErr w:type="spellStart"/>
       <w:r>
         <w:rPr>
           <w:sz w:val="36"/>
           <w:szCs w:val="36"/>
         </w:rPr>
-        <w:t>Bamba</w:t>
-      </w:r>
-      <w:proofErr w:type="spellEnd"/>
-      <w:r>
+        <w:t>Bamba Club</w:t>
+      </w:r>
+    </w:p>
+    <w:p>
+      <w:pPr>
         <w:rPr>
           <w:sz w:val="36"/>
           <w:szCs w:val="36"/>
         </w:rPr>
-        <w:t xml:space="preserve"> Club</w:t>
-      </w:r>
-    </w:p>
-    <w:p>
-      <w:pPr>
-        <w:rPr>
-          <w:sz w:val="36"/>
-          <w:szCs w:val="36"/>
-        </w:rPr>
-      </w:pPr>
-    </w:p>
-    <w:p>
-      <w:pPr>
-        <w:rPr>
-          <w:sz w:val="28"/>
-          <w:szCs w:val="28"/>
-        </w:rPr>
-      </w:pPr>
-      <w:r>
-        <w:rPr>
-          <w:sz w:val="28"/>
-          <w:szCs w:val="28"/>
-        </w:rPr>
-        <w:t xml:space="preserve">Entering in this tropically themed bar will put you in an </w:t>
-      </w:r>
-      <w:proofErr w:type="spellStart"/>
-      <w:r>
-        <w:rPr>
-          <w:sz w:val="28"/>
-          <w:szCs w:val="28"/>
-        </w:rPr>
-        <w:t>unskippable</w:t>
-      </w:r>
-      <w:proofErr w:type="spellEnd"/>
-      <w:r>
-        <w:rPr>
-          <w:sz w:val="28"/>
-          <w:szCs w:val="28"/>
-        </w:rPr>
-        <w:t xml:space="preserve"> cutscene, where a guy who</w:t>
+      </w:pPr>
+    </w:p>
+    <w:p>
+      <w:pPr>
+        <w:rPr>
+          <w:sz w:val="28"/>
+          <w:szCs w:val="28"/>
+        </w:rPr>
+      </w:pPr>
+      <w:r>
+        <w:rPr>
+          <w:sz w:val="28"/>
+          <w:szCs w:val="28"/>
+        </w:rPr>
+        <w:t>Entering in this tropically themed bar will put you in an unskippable cutscene, where a guy who</w:t>
       </w:r>
       <w:r>
         <w:rPr>
@@ -687,23 +557,7 @@
           <w:sz w:val="28"/>
           <w:szCs w:val="28"/>
         </w:rPr>
-        <w:t>&lt;</w:t>
-      </w:r>
-      <w:proofErr w:type="spellStart"/>
-      <w:r>
-        <w:rPr>
-          <w:sz w:val="28"/>
-          <w:szCs w:val="28"/>
-        </w:rPr>
-        <w:t>img</w:t>
-      </w:r>
-      <w:proofErr w:type="spellEnd"/>
-      <w:r>
-        <w:rPr>
-          <w:sz w:val="28"/>
-          <w:szCs w:val="28"/>
-        </w:rPr>
-        <w:t xml:space="preserve"> of mason&gt;</w:t>
+        <w:t>&lt;img of mason&gt;</w:t>
       </w:r>
     </w:p>
     <w:p>
@@ -877,23 +731,7 @@
           <w:sz w:val="28"/>
           <w:szCs w:val="28"/>
         </w:rPr>
-        <w:t xml:space="preserve">Skip the initial cutscene, then go up to the front door and skip the next cutscene where Galloway </w:t>
-      </w:r>
-      <w:proofErr w:type="gramStart"/>
-      <w:r>
-        <w:rPr>
-          <w:sz w:val="28"/>
-          <w:szCs w:val="28"/>
-        </w:rPr>
-        <w:t>is able to</w:t>
-      </w:r>
-      <w:proofErr w:type="gramEnd"/>
-      <w:r>
-        <w:rPr>
-          <w:sz w:val="28"/>
-          <w:szCs w:val="28"/>
-        </w:rPr>
-        <w:t xml:space="preserve"> let you in.  Then go around the left corner going into the living room and turn right past the couch. Go through the two archways and look at the note on </w:t>
+        <w:t xml:space="preserve">Skip the initial cutscene, then go up to the front door and skip the next cutscene where Galloway is able to let you in.  Then go around the left corner going into the living room and turn right past the couch. Go through the two archways and look at the note on </w:t>
       </w:r>
       <w:r>
         <w:rPr>
@@ -922,85 +760,37 @@
           <w:sz w:val="28"/>
           <w:szCs w:val="28"/>
         </w:rPr>
-        <w:t>&lt;</w:t>
-      </w:r>
-      <w:proofErr w:type="spellStart"/>
-      <w:r>
-        <w:rPr>
-          <w:sz w:val="28"/>
-          <w:szCs w:val="28"/>
-        </w:rPr>
-        <w:t>img</w:t>
-      </w:r>
-      <w:proofErr w:type="spellEnd"/>
-      <w:r>
-        <w:rPr>
-          <w:sz w:val="28"/>
-          <w:szCs w:val="28"/>
-        </w:rPr>
-        <w:t xml:space="preserve"> of note&gt;</w:t>
-      </w:r>
-    </w:p>
-    <w:p>
-      <w:pPr>
-        <w:rPr>
-          <w:sz w:val="28"/>
-          <w:szCs w:val="28"/>
-        </w:rPr>
-      </w:pPr>
-      <w:r>
-        <w:rPr>
-          <w:sz w:val="28"/>
-          <w:szCs w:val="28"/>
-        </w:rPr>
-        <w:t xml:space="preserve">Once Cole lets you put the note back, turn left out of the kitchen and stand in this exact spot as pictured below while Cole and Galloway have their conversation. This will have Galloway in the perfect position to make a </w:t>
-      </w:r>
-      <w:proofErr w:type="spellStart"/>
-      <w:r>
-        <w:rPr>
-          <w:sz w:val="28"/>
-          <w:szCs w:val="28"/>
-        </w:rPr>
-        <w:t>phonecall</w:t>
-      </w:r>
-      <w:proofErr w:type="spellEnd"/>
-      <w:r>
-        <w:rPr>
-          <w:sz w:val="28"/>
-          <w:szCs w:val="28"/>
-        </w:rPr>
-        <w:t xml:space="preserve"> without taking extra steps.</w:t>
-      </w:r>
-    </w:p>
-    <w:p>
-      <w:pPr>
-        <w:rPr>
-          <w:sz w:val="28"/>
-          <w:szCs w:val="28"/>
-        </w:rPr>
-      </w:pPr>
-      <w:r>
-        <w:rPr>
-          <w:sz w:val="28"/>
-          <w:szCs w:val="28"/>
-        </w:rPr>
-        <w:t>&lt;</w:t>
-      </w:r>
-      <w:proofErr w:type="spellStart"/>
-      <w:r>
-        <w:rPr>
-          <w:sz w:val="28"/>
-          <w:szCs w:val="28"/>
-        </w:rPr>
-        <w:t>img</w:t>
-      </w:r>
-      <w:proofErr w:type="spellEnd"/>
-      <w:r>
-        <w:rPr>
-          <w:sz w:val="28"/>
-          <w:szCs w:val="28"/>
-        </w:rPr>
-        <w:t xml:space="preserve"> of picture described above&gt;</w:t>
+        <w:t>&lt;img of note&gt;</w:t>
+      </w:r>
+    </w:p>
+    <w:p>
+      <w:pPr>
+        <w:rPr>
+          <w:sz w:val="28"/>
+          <w:szCs w:val="28"/>
+        </w:rPr>
+      </w:pPr>
+      <w:r>
+        <w:rPr>
+          <w:sz w:val="28"/>
+          <w:szCs w:val="28"/>
+        </w:rPr>
+        <w:t>Once Cole lets you put the note back, turn left out of the kitchen and stand in this exact spot as pictured below while Cole and Galloway have their conversation. This will have Galloway in the perfect position to make a phonecall without taking extra steps.</w:t>
+      </w:r>
+    </w:p>
+    <w:p>
+      <w:pPr>
+        <w:rPr>
+          <w:sz w:val="28"/>
+          <w:szCs w:val="28"/>
+        </w:rPr>
+      </w:pPr>
+      <w:r>
+        <w:rPr>
+          <w:sz w:val="28"/>
+          <w:szCs w:val="28"/>
+        </w:rPr>
+        <w:t>&lt;img of picture described above&gt;</w:t>
       </w:r>
     </w:p>
     <w:p>
@@ -1187,23 +977,7 @@
           <w:sz w:val="28"/>
           <w:szCs w:val="28"/>
         </w:rPr>
-        <w:t xml:space="preserve"> the </w:t>
-      </w:r>
-      <w:proofErr w:type="gramStart"/>
-      <w:r>
-        <w:rPr>
-          <w:sz w:val="28"/>
-          <w:szCs w:val="28"/>
-        </w:rPr>
-        <w:t>ultimate goal</w:t>
-      </w:r>
-      <w:proofErr w:type="gramEnd"/>
-      <w:r>
-        <w:rPr>
-          <w:sz w:val="28"/>
-          <w:szCs w:val="28"/>
-        </w:rPr>
-        <w:t xml:space="preserve"> is to punch him 4 times to trigger the next cutscene where you cuff him.  Skip that cutscene, and then turn right around the wall to use the phone on the counter for a 95 second phone call.</w:t>
+        <w:t xml:space="preserve"> the ultimate goal is to punch him 4 times to trigger the next cutscene where you cuff him.  Skip that cutscene, and then turn right around the wall to use the phone on the counter for a 95 second phone call.</w:t>
       </w:r>
     </w:p>
     <w:p>
@@ -1248,23 +1022,7 @@
           <w:sz w:val="28"/>
           <w:szCs w:val="28"/>
         </w:rPr>
-        <w:t>&lt;</w:t>
-      </w:r>
-      <w:proofErr w:type="spellStart"/>
-      <w:r>
-        <w:rPr>
-          <w:sz w:val="28"/>
-          <w:szCs w:val="28"/>
-        </w:rPr>
-        <w:t>img</w:t>
-      </w:r>
-      <w:proofErr w:type="spellEnd"/>
-      <w:r>
-        <w:rPr>
-          <w:sz w:val="28"/>
-          <w:szCs w:val="28"/>
-        </w:rPr>
-        <w:t xml:space="preserve"> of the marker&gt;</w:t>
+        <w:t>&lt;img of the marker&gt;</w:t>
       </w:r>
     </w:p>
     <w:p>
@@ -1502,23 +1260,7 @@
           <w:sz w:val="28"/>
           <w:szCs w:val="28"/>
         </w:rPr>
-        <w:t>&lt;</w:t>
-      </w:r>
-      <w:proofErr w:type="spellStart"/>
-      <w:r>
-        <w:rPr>
-          <w:sz w:val="28"/>
-          <w:szCs w:val="28"/>
-        </w:rPr>
-        <w:t>img</w:t>
-      </w:r>
-      <w:proofErr w:type="spellEnd"/>
-      <w:r>
-        <w:rPr>
-          <w:sz w:val="28"/>
-          <w:szCs w:val="28"/>
-        </w:rPr>
-        <w:t>&gt;</w:t>
+        <w:t>&lt;img&gt;</w:t>
       </w:r>
     </w:p>
     <w:p>
@@ -1562,23 +1304,7 @@
           <w:sz w:val="28"/>
           <w:szCs w:val="28"/>
         </w:rPr>
-        <w:t>&lt;</w:t>
-      </w:r>
-      <w:proofErr w:type="spellStart"/>
-      <w:r>
-        <w:rPr>
-          <w:sz w:val="28"/>
-          <w:szCs w:val="28"/>
-        </w:rPr>
-        <w:t>img</w:t>
-      </w:r>
-      <w:proofErr w:type="spellEnd"/>
-      <w:r>
-        <w:rPr>
-          <w:sz w:val="28"/>
-          <w:szCs w:val="28"/>
-        </w:rPr>
-        <w:t xml:space="preserve"> of socket wrench&gt;</w:t>
+        <w:t>&lt;img of socket wrench&gt;</w:t>
       </w:r>
     </w:p>
     <w:p>
@@ -1791,21 +1517,12 @@
         </w:rPr>
         <w:t>&lt;</w:t>
       </w:r>
-      <w:proofErr w:type="spellStart"/>
-      <w:r>
-        <w:rPr>
-          <w:sz w:val="28"/>
-          <w:szCs w:val="28"/>
-        </w:rPr>
-        <w:t>img</w:t>
-      </w:r>
-      <w:proofErr w:type="spellEnd"/>
-      <w:r>
-        <w:rPr>
-          <w:sz w:val="28"/>
-          <w:szCs w:val="28"/>
-        </w:rPr>
-        <w:t xml:space="preserve"> of end card&gt;</w:t>
+      <w:r>
+        <w:rPr>
+          <w:sz w:val="28"/>
+          <w:szCs w:val="28"/>
+        </w:rPr>
+        <w:t>img of end card&gt;</w:t>
       </w:r>
     </w:p>
     <w:p>
@@ -1842,39 +1559,14 @@
           <w:sz w:val="28"/>
           <w:szCs w:val="28"/>
         </w:rPr>
-        <w:t>&lt;</w:t>
-      </w:r>
-      <w:proofErr w:type="spellStart"/>
-      <w:r>
-        <w:rPr>
-          <w:sz w:val="28"/>
-          <w:szCs w:val="28"/>
-        </w:rPr>
-        <w:t>img</w:t>
-      </w:r>
-      <w:proofErr w:type="spellEnd"/>
-      <w:r>
-        <w:rPr>
-          <w:sz w:val="28"/>
-          <w:szCs w:val="28"/>
-        </w:rPr>
-        <w:t xml:space="preserve"> of </w:t>
-      </w:r>
-      <w:proofErr w:type="spellStart"/>
-      <w:r>
-        <w:rPr>
-          <w:sz w:val="28"/>
-          <w:szCs w:val="28"/>
-        </w:rPr>
-        <w:t>cole</w:t>
-      </w:r>
-      <w:proofErr w:type="spellEnd"/>
-      <w:r>
-        <w:rPr>
-          <w:sz w:val="28"/>
-          <w:szCs w:val="28"/>
-        </w:rPr>
-        <w:t xml:space="preserve"> not </w:t>
+        <w:t xml:space="preserve">&lt;img of </w:t>
+      </w:r>
+      <w:r>
+        <w:rPr>
+          <w:sz w:val="28"/>
+          <w:szCs w:val="28"/>
+        </w:rPr>
+        <w:t xml:space="preserve">cole not </w:t>
       </w:r>
       <w:r>
         <w:rPr>
@@ -1999,24 +1691,81 @@
           <w:sz w:val="36"/>
           <w:szCs w:val="36"/>
         </w:rPr>
-        <w:t xml:space="preserve"> &lt;</w:t>
-      </w:r>
-      <w:proofErr w:type="spellStart"/>
-      <w:r>
+        <w:t xml:space="preserve"> &lt;img of title card&gt;</w:t>
+      </w:r>
+    </w:p>
+    <w:p>
+      <w:pPr>
         <w:rPr>
           <w:sz w:val="36"/>
           <w:szCs w:val="36"/>
         </w:rPr>
-        <w:t>img</w:t>
-      </w:r>
-      <w:proofErr w:type="spellEnd"/>
-      <w:r>
+      </w:pPr>
+    </w:p>
+    <w:p>
+      <w:pPr>
+        <w:rPr>
+          <w:sz w:val="28"/>
+          <w:szCs w:val="28"/>
+        </w:rPr>
+      </w:pPr>
+      <w:r>
+        <w:rPr>
+          <w:sz w:val="28"/>
+          <w:szCs w:val="28"/>
+        </w:rPr>
+        <w:t>Another homici</w:t>
+      </w:r>
+      <w:r>
+        <w:rPr>
+          <w:sz w:val="28"/>
+          <w:szCs w:val="28"/>
+        </w:rPr>
+        <w:t>de has been called in, a</w:t>
+      </w:r>
+      <w:r>
+        <w:rPr>
+          <w:sz w:val="28"/>
+          <w:szCs w:val="28"/>
+        </w:rPr>
+        <w:t>nd another</w:t>
+      </w:r>
+      <w:r>
+        <w:rPr>
+          <w:sz w:val="28"/>
+          <w:szCs w:val="28"/>
+        </w:rPr>
+        <w:t xml:space="preserve"> naked woman lying dead in a park</w:t>
+      </w:r>
+      <w:r>
+        <w:rPr>
+          <w:sz w:val="28"/>
+          <w:szCs w:val="28"/>
+        </w:rPr>
+        <w:t xml:space="preserve">. </w:t>
+      </w:r>
+      <w:r>
+        <w:rPr>
+          <w:sz w:val="28"/>
+          <w:szCs w:val="28"/>
+        </w:rPr>
+        <w:t xml:space="preserve">Phelps wants to believe that it’s the same murderer, but Galloway thinks it’s a copycat.  </w:t>
+      </w:r>
+      <w:r>
+        <w:rPr>
+          <w:sz w:val="28"/>
+          <w:szCs w:val="28"/>
+        </w:rPr>
+        <w:t>When do the murders end?</w:t>
+      </w:r>
+    </w:p>
+    <w:p>
+      <w:pPr>
         <w:rPr>
           <w:sz w:val="36"/>
           <w:szCs w:val="36"/>
         </w:rPr>
-        <w:t xml:space="preserve"> of title card&gt;</w:t>
-      </w:r>
+      </w:pPr>
     </w:p>
     <w:p>
       <w:pPr>
@@ -2025,71 +1774,13 @@
           <w:szCs w:val="36"/>
         </w:rPr>
       </w:pPr>
-    </w:p>
-    <w:p>
-      <w:pPr>
-        <w:rPr>
-          <w:sz w:val="28"/>
-          <w:szCs w:val="28"/>
-        </w:rPr>
-      </w:pPr>
-      <w:r>
-        <w:rPr>
-          <w:sz w:val="28"/>
-          <w:szCs w:val="28"/>
-        </w:rPr>
-        <w:t>Another homici</w:t>
-      </w:r>
-      <w:r>
-        <w:rPr>
-          <w:sz w:val="28"/>
-          <w:szCs w:val="28"/>
-        </w:rPr>
-        <w:t>de has been called in, a</w:t>
-      </w:r>
-      <w:r>
-        <w:rPr>
-          <w:sz w:val="28"/>
-          <w:szCs w:val="28"/>
-        </w:rPr>
-        <w:t>nd another</w:t>
-      </w:r>
-      <w:r>
-        <w:rPr>
-          <w:sz w:val="28"/>
-          <w:szCs w:val="28"/>
-        </w:rPr>
-        <w:t xml:space="preserve"> naked woman lying dead in a park</w:t>
-      </w:r>
-      <w:r>
-        <w:rPr>
-          <w:sz w:val="28"/>
-          <w:szCs w:val="28"/>
-        </w:rPr>
-        <w:t xml:space="preserve">. </w:t>
-      </w:r>
-      <w:r>
-        <w:rPr>
-          <w:sz w:val="28"/>
-          <w:szCs w:val="28"/>
-        </w:rPr>
-        <w:t xml:space="preserve">Phelps wants to believe that it’s the same murderer, but Galloway thinks it’s a copycat.  </w:t>
-      </w:r>
-      <w:r>
-        <w:rPr>
-          <w:sz w:val="28"/>
-          <w:szCs w:val="28"/>
-        </w:rPr>
-        <w:t>When do the murders end?</w:t>
-      </w:r>
-    </w:p>
-    <w:p>
-      <w:pPr>
+      <w:r>
         <w:rPr>
           <w:sz w:val="36"/>
           <w:szCs w:val="36"/>
         </w:rPr>
-      </w:pPr>
+        <w:t>Central</w:t>
+      </w:r>
     </w:p>
     <w:p>
       <w:pPr>
@@ -2098,13 +1789,43 @@
           <w:szCs w:val="36"/>
         </w:rPr>
       </w:pPr>
-      <w:r>
+    </w:p>
+    <w:p>
+      <w:pPr>
+        <w:rPr>
+          <w:sz w:val="28"/>
+          <w:szCs w:val="28"/>
+        </w:rPr>
+      </w:pPr>
+      <w:r>
+        <w:rPr>
+          <w:sz w:val="28"/>
+          <w:szCs w:val="28"/>
+        </w:rPr>
+        <w:t xml:space="preserve">Same route out of the building, same camera trick, only this time walk </w:t>
+      </w:r>
+      <w:r>
+        <w:rPr>
+          <w:sz w:val="28"/>
+          <w:szCs w:val="28"/>
+        </w:rPr>
+        <w:t xml:space="preserve">more towards the Central entrance towards Galloway’s vehicle rather than the </w:t>
+      </w:r>
+      <w:r>
+        <w:rPr>
+          <w:sz w:val="28"/>
+          <w:szCs w:val="28"/>
+        </w:rPr>
+        <w:t>standard patrol car parked in the usual spot.</w:t>
+      </w:r>
+    </w:p>
+    <w:p>
+      <w:pPr>
         <w:rPr>
           <w:sz w:val="36"/>
           <w:szCs w:val="36"/>
         </w:rPr>
-        <w:t>Central</w:t>
-      </w:r>
+      </w:pPr>
     </w:p>
     <w:p>
       <w:pPr>
@@ -2113,43 +1834,13 @@
           <w:szCs w:val="36"/>
         </w:rPr>
       </w:pPr>
-    </w:p>
-    <w:p>
-      <w:pPr>
-        <w:rPr>
-          <w:sz w:val="28"/>
-          <w:szCs w:val="28"/>
-        </w:rPr>
-      </w:pPr>
-      <w:r>
-        <w:rPr>
-          <w:sz w:val="28"/>
-          <w:szCs w:val="28"/>
-        </w:rPr>
-        <w:t xml:space="preserve">Same route out of the building, same camera trick, only this time walk </w:t>
-      </w:r>
-      <w:r>
-        <w:rPr>
-          <w:sz w:val="28"/>
-          <w:szCs w:val="28"/>
-        </w:rPr>
-        <w:t xml:space="preserve">more towards the Central entrance towards Galloway’s vehicle rather than the </w:t>
-      </w:r>
-      <w:r>
-        <w:rPr>
-          <w:sz w:val="28"/>
-          <w:szCs w:val="28"/>
-        </w:rPr>
-        <w:t>standard patrol car parked in the usual spot.</w:t>
-      </w:r>
-    </w:p>
-    <w:p>
-      <w:pPr>
+      <w:r>
         <w:rPr>
           <w:sz w:val="36"/>
           <w:szCs w:val="36"/>
         </w:rPr>
-      </w:pPr>
+        <w:t>Crime Scene</w:t>
+      </w:r>
     </w:p>
     <w:p>
       <w:pPr>
@@ -2158,21 +1849,6 @@
           <w:szCs w:val="36"/>
         </w:rPr>
       </w:pPr>
-      <w:r>
-        <w:rPr>
-          <w:sz w:val="36"/>
-          <w:szCs w:val="36"/>
-        </w:rPr>
-        <w:t>Crime Scene</w:t>
-      </w:r>
-    </w:p>
-    <w:p>
-      <w:pPr>
-        <w:rPr>
-          <w:sz w:val="36"/>
-          <w:szCs w:val="36"/>
-        </w:rPr>
-      </w:pPr>
     </w:p>
     <w:p>
       <w:pPr>
@@ -2271,23 +1947,7 @@
           <w:sz w:val="28"/>
           <w:szCs w:val="28"/>
         </w:rPr>
-        <w:t>&lt;</w:t>
-      </w:r>
-      <w:proofErr w:type="spellStart"/>
-      <w:r>
-        <w:rPr>
-          <w:sz w:val="28"/>
-          <w:szCs w:val="28"/>
-        </w:rPr>
-        <w:t>img</w:t>
-      </w:r>
-      <w:proofErr w:type="spellEnd"/>
-      <w:r>
-        <w:rPr>
-          <w:sz w:val="28"/>
-          <w:szCs w:val="28"/>
-        </w:rPr>
-        <w:t xml:space="preserve"> of nameplate&gt;</w:t>
+        <w:t>&lt;img of nameplate&gt;</w:t>
       </w:r>
     </w:p>
     <w:p>
@@ -2345,23 +2005,7 @@
           <w:sz w:val="28"/>
           <w:szCs w:val="28"/>
         </w:rPr>
-        <w:t>&lt;</w:t>
-      </w:r>
-      <w:proofErr w:type="spellStart"/>
-      <w:r>
-        <w:rPr>
-          <w:sz w:val="28"/>
-          <w:szCs w:val="28"/>
-        </w:rPr>
-        <w:t>img</w:t>
-      </w:r>
-      <w:proofErr w:type="spellEnd"/>
-      <w:r>
-        <w:rPr>
-          <w:sz w:val="28"/>
-          <w:szCs w:val="28"/>
-        </w:rPr>
-        <w:t xml:space="preserve"> of all needed inspection of the body&gt;</w:t>
+        <w:t>&lt;img of all needed inspection of the body&gt;</w:t>
       </w:r>
     </w:p>
     <w:p>
@@ -2411,23 +2055,7 @@
           <w:sz w:val="28"/>
           <w:szCs w:val="28"/>
         </w:rPr>
-        <w:t xml:space="preserve">wait for Gonzalez to say “detectives.” </w:t>
-      </w:r>
-      <w:proofErr w:type="gramStart"/>
-      <w:r>
-        <w:rPr>
-          <w:sz w:val="28"/>
-          <w:szCs w:val="28"/>
-        </w:rPr>
-        <w:t>Open up</w:t>
-      </w:r>
-      <w:proofErr w:type="gramEnd"/>
-      <w:r>
-        <w:rPr>
-          <w:sz w:val="28"/>
-          <w:szCs w:val="28"/>
-        </w:rPr>
-        <w:t xml:space="preserve"> your </w:t>
+        <w:t xml:space="preserve">wait for Gonzalez to say “detectives.” Open up your </w:t>
       </w:r>
       <w:r>
         <w:rPr>
@@ -2471,6 +2099,296 @@
     <w:p>
       <w:pPr>
         <w:rPr>
+          <w:sz w:val="28"/>
+          <w:szCs w:val="28"/>
+        </w:rPr>
+      </w:pPr>
+      <w:r>
+        <w:rPr>
+          <w:sz w:val="28"/>
+          <w:szCs w:val="28"/>
+        </w:rPr>
+        <w:t xml:space="preserve">Arriving at the Moller Residence, you’re going to </w:t>
+      </w:r>
+      <w:r>
+        <w:rPr>
+          <w:sz w:val="28"/>
+          <w:szCs w:val="28"/>
+        </w:rPr>
+        <w:t xml:space="preserve">walk up to the door, skip the </w:t>
+      </w:r>
+      <w:r>
+        <w:rPr>
+          <w:sz w:val="28"/>
+          <w:szCs w:val="28"/>
+        </w:rPr>
+        <w:t xml:space="preserve">two cutscenes, </w:t>
+      </w:r>
+      <w:r>
+        <w:rPr>
+          <w:sz w:val="28"/>
+          <w:szCs w:val="28"/>
+        </w:rPr>
+        <w:t xml:space="preserve">hit the talk button, then </w:t>
+      </w:r>
+      <w:r>
+        <w:rPr>
+          <w:sz w:val="28"/>
+          <w:szCs w:val="28"/>
+        </w:rPr>
+        <w:t xml:space="preserve">skip another cutscene, </w:t>
+      </w:r>
+      <w:r>
+        <w:rPr>
+          <w:sz w:val="28"/>
+          <w:szCs w:val="28"/>
+        </w:rPr>
+        <w:t xml:space="preserve">to then be able to question </w:t>
+      </w:r>
+      <w:r>
+        <w:rPr>
+          <w:sz w:val="28"/>
+          <w:szCs w:val="28"/>
+        </w:rPr>
+        <w:t>Michelle Moller</w:t>
+      </w:r>
+    </w:p>
+    <w:p>
+      <w:pPr>
+        <w:rPr>
+          <w:sz w:val="28"/>
+          <w:szCs w:val="28"/>
+        </w:rPr>
+      </w:pPr>
+    </w:p>
+    <w:p>
+      <w:pPr>
+        <w:rPr>
+          <w:sz w:val="28"/>
+          <w:szCs w:val="28"/>
+        </w:rPr>
+      </w:pPr>
+      <w:r>
+        <w:rPr>
+          <w:sz w:val="28"/>
+          <w:szCs w:val="28"/>
+        </w:rPr>
+        <w:t xml:space="preserve">Michelle </w:t>
+      </w:r>
+    </w:p>
+    <w:p>
+      <w:pPr>
+        <w:pStyle w:val="ListParagraph"/>
+        <w:numPr>
+          <w:ilvl w:val="0"/>
+          <w:numId w:val="18"/>
+        </w:numPr>
+        <w:rPr>
+          <w:sz w:val="28"/>
+          <w:szCs w:val="28"/>
+        </w:rPr>
+      </w:pPr>
+      <w:r>
+        <w:rPr>
+          <w:sz w:val="28"/>
+          <w:szCs w:val="28"/>
+        </w:rPr>
+        <w:t>Doubt</w:t>
+      </w:r>
+    </w:p>
+    <w:p>
+      <w:pPr>
+        <w:pStyle w:val="ListParagraph"/>
+        <w:numPr>
+          <w:ilvl w:val="0"/>
+          <w:numId w:val="18"/>
+        </w:numPr>
+        <w:rPr>
+          <w:sz w:val="28"/>
+          <w:szCs w:val="28"/>
+        </w:rPr>
+      </w:pPr>
+      <w:r>
+        <w:rPr>
+          <w:sz w:val="28"/>
+          <w:szCs w:val="28"/>
+        </w:rPr>
+        <w:t>Lie</w:t>
+      </w:r>
+    </w:p>
+    <w:p>
+      <w:pPr>
+        <w:pStyle w:val="ListParagraph"/>
+        <w:numPr>
+          <w:ilvl w:val="0"/>
+          <w:numId w:val="18"/>
+        </w:numPr>
+        <w:rPr>
+          <w:sz w:val="28"/>
+          <w:szCs w:val="28"/>
+        </w:rPr>
+      </w:pPr>
+      <w:r>
+        <w:rPr>
+          <w:sz w:val="28"/>
+          <w:szCs w:val="28"/>
+        </w:rPr>
+        <w:t>Lie</w:t>
+      </w:r>
+    </w:p>
+    <w:p>
+      <w:pPr>
+        <w:rPr>
+          <w:sz w:val="28"/>
+          <w:szCs w:val="28"/>
+        </w:rPr>
+      </w:pPr>
+      <w:r>
+        <w:rPr>
+          <w:sz w:val="28"/>
+          <w:szCs w:val="28"/>
+        </w:rPr>
+        <w:t xml:space="preserve">Skip the following cutscene to then </w:t>
+      </w:r>
+      <w:r>
+        <w:rPr>
+          <w:sz w:val="28"/>
+          <w:szCs w:val="28"/>
+        </w:rPr>
+        <w:t>interrogate Hugo Moller, who is now a suspect</w:t>
+      </w:r>
+    </w:p>
+    <w:p>
+      <w:pPr>
+        <w:rPr>
+          <w:sz w:val="28"/>
+          <w:szCs w:val="28"/>
+        </w:rPr>
+      </w:pPr>
+      <w:r>
+        <w:rPr>
+          <w:sz w:val="28"/>
+          <w:szCs w:val="28"/>
+        </w:rPr>
+        <w:t>Hugo</w:t>
+      </w:r>
+    </w:p>
+    <w:p>
+      <w:pPr>
+        <w:pStyle w:val="ListParagraph"/>
+        <w:numPr>
+          <w:ilvl w:val="0"/>
+          <w:numId w:val="19"/>
+        </w:numPr>
+        <w:rPr>
+          <w:sz w:val="28"/>
+          <w:szCs w:val="28"/>
+        </w:rPr>
+      </w:pPr>
+      <w:r>
+        <w:rPr>
+          <w:sz w:val="28"/>
+          <w:szCs w:val="28"/>
+        </w:rPr>
+        <w:t>Truth</w:t>
+      </w:r>
+    </w:p>
+    <w:p>
+      <w:pPr>
+        <w:pStyle w:val="ListParagraph"/>
+        <w:numPr>
+          <w:ilvl w:val="0"/>
+          <w:numId w:val="19"/>
+        </w:numPr>
+        <w:rPr>
+          <w:sz w:val="28"/>
+          <w:szCs w:val="28"/>
+        </w:rPr>
+      </w:pPr>
+      <w:r>
+        <w:rPr>
+          <w:sz w:val="28"/>
+          <w:szCs w:val="28"/>
+        </w:rPr>
+        <w:t>Truth</w:t>
+      </w:r>
+    </w:p>
+    <w:p>
+      <w:pPr>
+        <w:rPr>
+          <w:sz w:val="28"/>
+          <w:szCs w:val="28"/>
+        </w:rPr>
+      </w:pPr>
+      <w:r>
+        <w:rPr>
+          <w:sz w:val="28"/>
+          <w:szCs w:val="28"/>
+        </w:rPr>
+        <w:t>Once the interrogation is done, skip the part of the cutscene where the pair of detectives are starting to leave. Then run across the street to find out what the neighbor wants with you.</w:t>
+      </w:r>
+    </w:p>
+    <w:p>
+      <w:pPr>
+        <w:rPr>
+          <w:sz w:val="28"/>
+          <w:szCs w:val="28"/>
+        </w:rPr>
+      </w:pPr>
+      <w:r>
+        <w:rPr>
+          <w:sz w:val="28"/>
+          <w:szCs w:val="28"/>
+        </w:rPr>
+        <w:t xml:space="preserve">She’ll point that she sees Hugo going over to the incinerator, </w:t>
+      </w:r>
+      <w:r>
+        <w:rPr>
+          <w:sz w:val="28"/>
+          <w:szCs w:val="28"/>
+        </w:rPr>
+        <w:t xml:space="preserve">run over to </w:t>
+      </w:r>
+      <w:r>
+        <w:rPr>
+          <w:sz w:val="28"/>
+          <w:szCs w:val="28"/>
+        </w:rPr>
+        <w:t>Hugo along the side of his house, then chase after him in the alleyway. Pretty self explanatory, tackle him down with the associated button.</w:t>
+      </w:r>
+    </w:p>
+    <w:p>
+      <w:pPr>
+        <w:rPr>
+          <w:sz w:val="28"/>
+          <w:szCs w:val="28"/>
+        </w:rPr>
+      </w:pPr>
+      <w:r>
+        <w:rPr>
+          <w:sz w:val="28"/>
+          <w:szCs w:val="28"/>
+        </w:rPr>
+        <w:t xml:space="preserve">Skip the cutscene, and walk over to the incinerator to inspect right on the bloody size 8 shoe. </w:t>
+      </w:r>
+      <w:r>
+        <w:rPr>
+          <w:sz w:val="28"/>
+          <w:szCs w:val="28"/>
+        </w:rPr>
+        <w:t>Put the shoe down immediately</w:t>
+      </w:r>
+      <w:r>
+        <w:rPr>
+          <w:sz w:val="28"/>
+          <w:szCs w:val="28"/>
+        </w:rPr>
+        <w:t xml:space="preserve"> to skip the partial dialogue. A cutscene plays out the rest of the interactions with what is left of the Moller family.</w:t>
+      </w:r>
+    </w:p>
+    <w:p>
+      <w:pPr>
+        <w:rPr>
           <w:sz w:val="36"/>
           <w:szCs w:val="36"/>
         </w:rPr>
@@ -2479,16 +2397,479 @@
     <w:p>
       <w:pPr>
         <w:rPr>
-          <w:sz w:val="28"/>
-          <w:szCs w:val="28"/>
-        </w:rPr>
-      </w:pPr>
+          <w:sz w:val="36"/>
+          <w:szCs w:val="36"/>
+        </w:rPr>
+      </w:pPr>
+      <w:r>
+        <w:rPr>
+          <w:sz w:val="36"/>
+          <w:szCs w:val="36"/>
+        </w:rPr>
+        <w:lastRenderedPageBreak/>
+        <w:t>Route to Belmont High</w:t>
+      </w:r>
+    </w:p>
+    <w:p>
+      <w:pPr>
+        <w:rPr>
+          <w:sz w:val="36"/>
+          <w:szCs w:val="36"/>
+        </w:rPr>
+      </w:pPr>
+    </w:p>
+    <w:p>
+      <w:pPr>
+        <w:rPr>
+          <w:sz w:val="28"/>
+          <w:szCs w:val="28"/>
+        </w:rPr>
+      </w:pPr>
+      <w:r>
+        <w:rPr>
+          <w:sz w:val="28"/>
+          <w:szCs w:val="28"/>
+        </w:rPr>
+        <w:t>This will be one of the only times where driving to</w:t>
+      </w:r>
+      <w:r>
+        <w:rPr>
+          <w:sz w:val="28"/>
+          <w:szCs w:val="28"/>
+        </w:rPr>
+        <w:t xml:space="preserve"> a location </w:t>
+      </w:r>
+      <w:r>
+        <w:rPr>
+          <w:sz w:val="28"/>
+          <w:szCs w:val="28"/>
+        </w:rPr>
+        <w:t xml:space="preserve">is faster than </w:t>
+      </w:r>
+      <w:r>
+        <w:rPr>
+          <w:sz w:val="28"/>
+          <w:szCs w:val="28"/>
+        </w:rPr>
+        <w:t>having your partner drive.</w:t>
+      </w:r>
+      <w:r>
+        <w:rPr>
+          <w:sz w:val="28"/>
+          <w:szCs w:val="28"/>
+        </w:rPr>
+        <w:t xml:space="preserve"> Go into </w:t>
+      </w:r>
+      <w:r>
+        <w:rPr>
+          <w:sz w:val="28"/>
+          <w:szCs w:val="28"/>
+        </w:rPr>
+        <w:t>Galloway’s car, turn around and follow the route</w:t>
+      </w:r>
+    </w:p>
+    <w:p>
+      <w:pPr>
+        <w:rPr>
+          <w:sz w:val="28"/>
+          <w:szCs w:val="28"/>
+        </w:rPr>
+      </w:pPr>
+    </w:p>
+    <w:p>
+      <w:pPr>
+        <w:rPr>
+          <w:sz w:val="28"/>
+          <w:szCs w:val="28"/>
+        </w:rPr>
+      </w:pPr>
+      <w:r>
+        <w:rPr>
+          <w:sz w:val="28"/>
+          <w:szCs w:val="28"/>
+        </w:rPr>
+        <w:t xml:space="preserve">&lt; img of </w:t>
+      </w:r>
+      <w:r>
+        <w:rPr>
+          <w:sz w:val="28"/>
+          <w:szCs w:val="28"/>
+        </w:rPr>
+        <w:t>the route &gt;</w:t>
+      </w:r>
+    </w:p>
+    <w:p>
+      <w:pPr>
+        <w:pStyle w:val="ListParagraph"/>
+        <w:numPr>
+          <w:ilvl w:val="0"/>
+          <w:numId w:val="20"/>
+        </w:numPr>
+        <w:rPr>
+          <w:sz w:val="28"/>
+          <w:szCs w:val="28"/>
+        </w:rPr>
+      </w:pPr>
+      <w:r>
+        <w:rPr>
+          <w:sz w:val="28"/>
+          <w:szCs w:val="28"/>
+        </w:rPr>
+        <w:t xml:space="preserve">The last turn </w:t>
+      </w:r>
+      <w:r>
+        <w:rPr>
+          <w:sz w:val="28"/>
+          <w:szCs w:val="28"/>
+        </w:rPr>
+        <w:t xml:space="preserve">is into </w:t>
+      </w:r>
+      <w:r>
+        <w:rPr>
+          <w:sz w:val="28"/>
+          <w:szCs w:val="28"/>
+        </w:rPr>
+        <w:t>a sidewalk, crash through those benches and go through to get to the school</w:t>
+      </w:r>
+    </w:p>
+    <w:p>
+      <w:pPr>
+        <w:rPr>
+          <w:sz w:val="36"/>
+          <w:szCs w:val="36"/>
+        </w:rPr>
+      </w:pPr>
+    </w:p>
+    <w:p>
+      <w:pPr>
+        <w:rPr>
+          <w:sz w:val="36"/>
+          <w:szCs w:val="36"/>
+        </w:rPr>
+      </w:pPr>
+      <w:r>
+        <w:rPr>
+          <w:sz w:val="36"/>
+          <w:szCs w:val="36"/>
+        </w:rPr>
+        <w:t>Belmont High</w:t>
+      </w:r>
+    </w:p>
+    <w:p>
+      <w:pPr>
+        <w:rPr>
+          <w:sz w:val="28"/>
+          <w:szCs w:val="28"/>
+        </w:rPr>
+      </w:pPr>
+      <w:r>
+        <w:rPr>
+          <w:sz w:val="28"/>
+          <w:szCs w:val="28"/>
+        </w:rPr>
+        <w:t xml:space="preserve">Skipping the cutscene, you’ll be put into a </w:t>
+      </w:r>
+      <w:r>
+        <w:rPr>
+          <w:sz w:val="28"/>
+          <w:szCs w:val="28"/>
+        </w:rPr>
+        <w:t xml:space="preserve">foot chase. Instead, </w:t>
+      </w:r>
+      <w:r>
+        <w:rPr>
+          <w:sz w:val="28"/>
+          <w:szCs w:val="28"/>
+        </w:rPr>
+        <w:t xml:space="preserve">turn </w:t>
+      </w:r>
+      <w:r>
+        <w:rPr>
+          <w:sz w:val="28"/>
+          <w:szCs w:val="28"/>
+        </w:rPr>
+        <w:t>around</w:t>
+      </w:r>
+      <w:r>
+        <w:rPr>
+          <w:sz w:val="28"/>
+          <w:szCs w:val="28"/>
+        </w:rPr>
+        <w:t xml:space="preserve"> </w:t>
+      </w:r>
+      <w:r>
+        <w:rPr>
+          <w:sz w:val="28"/>
+          <w:szCs w:val="28"/>
+        </w:rPr>
+        <w:t xml:space="preserve">and get into the second </w:t>
+      </w:r>
+      <w:r>
+        <w:rPr>
+          <w:sz w:val="28"/>
+          <w:szCs w:val="28"/>
+        </w:rPr>
+        <w:t>closest car</w:t>
+      </w:r>
+      <w:r>
+        <w:rPr>
+          <w:sz w:val="28"/>
+          <w:szCs w:val="28"/>
+        </w:rPr>
+        <w:t xml:space="preserve">, should be parked in front of the gap </w:t>
+      </w:r>
+      <w:r>
+        <w:rPr>
+          <w:sz w:val="28"/>
+          <w:szCs w:val="28"/>
+        </w:rPr>
+        <w:t xml:space="preserve">in the hedges. </w:t>
+      </w:r>
+    </w:p>
+    <w:p>
+      <w:pPr>
+        <w:rPr>
+          <w:sz w:val="28"/>
+          <w:szCs w:val="28"/>
+        </w:rPr>
+      </w:pPr>
+      <w:r>
+        <w:rPr>
+          <w:sz w:val="28"/>
+          <w:szCs w:val="28"/>
+        </w:rPr>
+        <w:t>Drive through that hedge gap</w:t>
+      </w:r>
+      <w:r>
+        <w:rPr>
+          <w:sz w:val="28"/>
+          <w:szCs w:val="28"/>
+        </w:rPr>
+        <w:t xml:space="preserve">, start driving and turning left, </w:t>
+      </w:r>
+      <w:r>
+        <w:rPr>
+          <w:sz w:val="28"/>
+          <w:szCs w:val="28"/>
+        </w:rPr>
+        <w:t>and aim to drive in front of the truck</w:t>
+      </w:r>
+      <w:r>
+        <w:rPr>
+          <w:sz w:val="28"/>
+          <w:szCs w:val="28"/>
+        </w:rPr>
+        <w:t xml:space="preserve"> parked near the field goal post</w:t>
+      </w:r>
+      <w:r>
+        <w:rPr>
+          <w:sz w:val="28"/>
+          <w:szCs w:val="28"/>
+        </w:rPr>
+        <w:t xml:space="preserve">. The ultimate goal is to go in front of Eli </w:t>
+      </w:r>
+      <w:r>
+        <w:rPr>
+          <w:sz w:val="28"/>
+          <w:szCs w:val="28"/>
+        </w:rPr>
+        <w:t>to end the chase immediately.</w:t>
+      </w:r>
+    </w:p>
+    <w:p>
+      <w:pPr>
+        <w:rPr>
+          <w:sz w:val="28"/>
+          <w:szCs w:val="28"/>
+        </w:rPr>
+      </w:pPr>
+      <w:r>
+        <w:rPr>
+          <w:sz w:val="28"/>
+          <w:szCs w:val="28"/>
+        </w:rPr>
+        <w:t xml:space="preserve">Once in front of </w:t>
+      </w:r>
+      <w:r>
+        <w:rPr>
+          <w:sz w:val="28"/>
+          <w:szCs w:val="28"/>
+        </w:rPr>
+        <w:t>him, he will stop</w:t>
+      </w:r>
+      <w:r>
+        <w:rPr>
+          <w:sz w:val="28"/>
+          <w:szCs w:val="28"/>
+        </w:rPr>
+        <w:t xml:space="preserve"> and put his hands up. Arrest him to </w:t>
+      </w:r>
+      <w:r>
+        <w:rPr>
+          <w:sz w:val="28"/>
+          <w:szCs w:val="28"/>
+        </w:rPr>
+        <w:t>go into a cutscene. Skip the cutscene of Cole pushing Eli, and then put the butterfly away</w:t>
+      </w:r>
+      <w:r>
+        <w:rPr>
+          <w:sz w:val="28"/>
+          <w:szCs w:val="28"/>
+        </w:rPr>
+        <w:t xml:space="preserve"> as Cole exclaims about putting Eli into a cell.</w:t>
+      </w:r>
+      <w:r>
+        <w:rPr>
+          <w:sz w:val="28"/>
+          <w:szCs w:val="28"/>
+        </w:rPr>
+        <w:t xml:space="preserve"> </w:t>
+      </w:r>
+      <w:r>
+        <w:rPr>
+          <w:sz w:val="28"/>
+          <w:szCs w:val="28"/>
+        </w:rPr>
+        <w:t>Skip the cutscene of him getting arrested</w:t>
+      </w:r>
+      <w:r>
+        <w:rPr>
+          <w:sz w:val="28"/>
+          <w:szCs w:val="28"/>
+        </w:rPr>
+        <w:t xml:space="preserve">, and </w:t>
+      </w:r>
+      <w:r>
+        <w:rPr>
+          <w:sz w:val="28"/>
+          <w:szCs w:val="28"/>
+        </w:rPr>
+        <w:t>you’ll now be speaking with the janitor.</w:t>
+      </w:r>
+    </w:p>
+    <w:p>
+      <w:pPr>
+        <w:rPr>
+          <w:sz w:val="28"/>
+          <w:szCs w:val="28"/>
+        </w:rPr>
+      </w:pPr>
+    </w:p>
+    <w:p>
+      <w:pPr>
+        <w:rPr>
+          <w:sz w:val="28"/>
+          <w:szCs w:val="28"/>
+        </w:rPr>
+      </w:pPr>
+      <w:r>
+        <w:rPr>
+          <w:sz w:val="28"/>
+          <w:szCs w:val="28"/>
+        </w:rPr>
+        <w:t xml:space="preserve">After </w:t>
+      </w:r>
+      <w:r>
+        <w:rPr>
+          <w:sz w:val="28"/>
+          <w:szCs w:val="28"/>
+        </w:rPr>
+        <w:t xml:space="preserve">talking with him, inspect the trunk to </w:t>
+      </w:r>
+      <w:r>
+        <w:rPr>
+          <w:sz w:val="28"/>
+          <w:szCs w:val="28"/>
+        </w:rPr>
+        <w:t xml:space="preserve">inspect the rope, the tire iron, and the </w:t>
+      </w:r>
+      <w:r>
+        <w:rPr>
+          <w:sz w:val="28"/>
+          <w:szCs w:val="28"/>
+        </w:rPr>
+        <w:t>bloody work clothes.</w:t>
+      </w:r>
+      <w:r>
+        <w:rPr>
+          <w:sz w:val="28"/>
+          <w:szCs w:val="28"/>
+        </w:rPr>
+        <w:t xml:space="preserve"> The order at which you inspect these clues will affect the order of the questions </w:t>
+      </w:r>
+      <w:r>
+        <w:rPr>
+          <w:sz w:val="28"/>
+          <w:szCs w:val="28"/>
+        </w:rPr>
+        <w:t>in the interrogation later on.</w:t>
+      </w:r>
+    </w:p>
+    <w:p>
+      <w:pPr>
+        <w:rPr>
+          <w:sz w:val="28"/>
+          <w:szCs w:val="28"/>
+        </w:rPr>
+      </w:pPr>
+      <w:r>
+        <w:rPr>
+          <w:sz w:val="28"/>
+          <w:szCs w:val="28"/>
+        </w:rPr>
+        <w:t xml:space="preserve">&lt; </w:t>
+      </w:r>
+      <w:r>
+        <w:rPr>
+          <w:sz w:val="28"/>
+          <w:szCs w:val="28"/>
+        </w:rPr>
+        <w:t>img of trunk &gt;</w:t>
+      </w:r>
       <w:bookmarkStart w:id="0" w:name="_GoBack"/>
       <w:bookmarkEnd w:id="0"/>
     </w:p>
     <w:p>
       <w:pPr>
         <w:rPr>
+          <w:sz w:val="28"/>
+          <w:szCs w:val="28"/>
+        </w:rPr>
+      </w:pPr>
+    </w:p>
+    <w:p>
+      <w:pPr>
+        <w:rPr>
+          <w:sz w:val="28"/>
+          <w:szCs w:val="28"/>
+        </w:rPr>
+      </w:pPr>
+      <w:r>
+        <w:rPr>
+          <w:sz w:val="28"/>
+          <w:szCs w:val="28"/>
+        </w:rPr>
+        <w:lastRenderedPageBreak/>
+        <w:t xml:space="preserve">After inspecting, get in the nearest car </w:t>
+      </w:r>
+      <w:r>
+        <w:rPr>
+          <w:sz w:val="28"/>
+          <w:szCs w:val="28"/>
+        </w:rPr>
+        <w:t>which is usually behind you. As you get in, marker back to Central</w:t>
+      </w:r>
+      <w:r>
+        <w:rPr>
+          <w:sz w:val="28"/>
+          <w:szCs w:val="28"/>
+        </w:rPr>
+        <w:t>. Get out of the car, and then have Galloway drive you back to Central.</w:t>
+      </w:r>
+    </w:p>
+    <w:p>
+      <w:pPr>
+        <w:rPr>
           <w:sz w:val="36"/>
           <w:szCs w:val="36"/>
         </w:rPr>
@@ -2506,53 +2887,160 @@
           <w:sz w:val="36"/>
           <w:szCs w:val="36"/>
         </w:rPr>
-        <w:t>Route to Belmont High</w:t>
-      </w:r>
-    </w:p>
-    <w:p>
-      <w:pPr>
-        <w:rPr>
-          <w:sz w:val="36"/>
-          <w:szCs w:val="36"/>
-        </w:rPr>
-      </w:pPr>
-    </w:p>
-    <w:p>
-      <w:pPr>
-        <w:rPr>
-          <w:sz w:val="36"/>
-          <w:szCs w:val="36"/>
-        </w:rPr>
-      </w:pPr>
-      <w:r>
-        <w:rPr>
-          <w:sz w:val="36"/>
-          <w:szCs w:val="36"/>
-        </w:rPr>
-        <w:t>Belmont High</w:t>
-      </w:r>
-    </w:p>
-    <w:p>
-      <w:pPr>
-        <w:rPr>
-          <w:sz w:val="36"/>
-          <w:szCs w:val="36"/>
-        </w:rPr>
-      </w:pPr>
-    </w:p>
-    <w:p>
-      <w:pPr>
-        <w:rPr>
-          <w:sz w:val="36"/>
-          <w:szCs w:val="36"/>
-        </w:rPr>
-      </w:pPr>
-      <w:r>
-        <w:rPr>
-          <w:sz w:val="36"/>
-          <w:szCs w:val="36"/>
-        </w:rPr>
         <w:t>Central Station</w:t>
+      </w:r>
+    </w:p>
+    <w:p>
+      <w:pPr>
+        <w:rPr>
+          <w:sz w:val="28"/>
+          <w:szCs w:val="28"/>
+        </w:rPr>
+      </w:pPr>
+      <w:r>
+        <w:rPr>
+          <w:sz w:val="28"/>
+          <w:szCs w:val="28"/>
+        </w:rPr>
+        <w:t xml:space="preserve">Skip the </w:t>
+      </w:r>
+      <w:r>
+        <w:rPr>
+          <w:sz w:val="28"/>
+          <w:szCs w:val="28"/>
+        </w:rPr>
+        <w:t>arriving cutscene, and head into central, and go straight into Interview Room 2 to interrogate Hugo Moller.</w:t>
+      </w:r>
+    </w:p>
+    <w:p>
+      <w:pPr>
+        <w:pStyle w:val="ListParagraph"/>
+        <w:numPr>
+          <w:ilvl w:val="0"/>
+          <w:numId w:val="20"/>
+        </w:numPr>
+        <w:rPr>
+          <w:sz w:val="28"/>
+          <w:szCs w:val="28"/>
+        </w:rPr>
+      </w:pPr>
+      <w:r>
+        <w:rPr>
+          <w:sz w:val="28"/>
+          <w:szCs w:val="28"/>
+        </w:rPr>
+        <w:t xml:space="preserve">Rabbit: </w:t>
+      </w:r>
+      <w:r>
+        <w:rPr>
+          <w:sz w:val="28"/>
+          <w:szCs w:val="28"/>
+        </w:rPr>
+        <w:t>1</w:t>
+      </w:r>
+    </w:p>
+    <w:p>
+      <w:pPr>
+        <w:pStyle w:val="ListParagraph"/>
+        <w:numPr>
+          <w:ilvl w:val="0"/>
+          <w:numId w:val="20"/>
+        </w:numPr>
+        <w:rPr>
+          <w:sz w:val="28"/>
+          <w:szCs w:val="28"/>
+        </w:rPr>
+      </w:pPr>
+      <w:r>
+        <w:rPr>
+          <w:sz w:val="28"/>
+          <w:szCs w:val="28"/>
+        </w:rPr>
+        <w:t xml:space="preserve">Rope: </w:t>
+      </w:r>
+      <w:r>
+        <w:rPr>
+          <w:sz w:val="28"/>
+          <w:szCs w:val="28"/>
+        </w:rPr>
+        <w:t>1</w:t>
+      </w:r>
+    </w:p>
+    <w:p>
+      <w:pPr>
+        <w:pStyle w:val="ListParagraph"/>
+        <w:numPr>
+          <w:ilvl w:val="0"/>
+          <w:numId w:val="20"/>
+        </w:numPr>
+        <w:rPr>
+          <w:sz w:val="28"/>
+          <w:szCs w:val="28"/>
+        </w:rPr>
+      </w:pPr>
+      <w:r>
+        <w:rPr>
+          <w:sz w:val="28"/>
+          <w:szCs w:val="28"/>
+        </w:rPr>
+        <w:t>Tire iron: 3, tire iron</w:t>
+      </w:r>
+    </w:p>
+    <w:p>
+      <w:pPr>
+        <w:pStyle w:val="ListParagraph"/>
+        <w:numPr>
+          <w:ilvl w:val="0"/>
+          <w:numId w:val="20"/>
+        </w:numPr>
+        <w:rPr>
+          <w:sz w:val="28"/>
+          <w:szCs w:val="28"/>
+        </w:rPr>
+      </w:pPr>
+      <w:r>
+        <w:rPr>
+          <w:sz w:val="28"/>
+          <w:szCs w:val="28"/>
+        </w:rPr>
+        <w:t>Overalls: 3, overalls</w:t>
+      </w:r>
+    </w:p>
+    <w:p>
+      <w:pPr>
+        <w:rPr>
+          <w:sz w:val="28"/>
+          <w:szCs w:val="28"/>
+        </w:rPr>
+      </w:pPr>
+      <w:r>
+        <w:rPr>
+          <w:sz w:val="28"/>
+          <w:szCs w:val="28"/>
+        </w:rPr>
+        <w:t>Suspect him for the murder, and skip the cutscenes to finish the case</w:t>
+      </w:r>
+    </w:p>
+    <w:p>
+      <w:pPr>
+        <w:rPr>
+          <w:sz w:val="28"/>
+          <w:szCs w:val="28"/>
+        </w:rPr>
+      </w:pPr>
+      <w:r>
+        <w:rPr>
+          <w:sz w:val="28"/>
+          <w:szCs w:val="28"/>
+        </w:rPr>
+        <w:t xml:space="preserve">&lt;img of </w:t>
+      </w:r>
+      <w:r>
+        <w:rPr>
+          <w:sz w:val="28"/>
+          <w:szCs w:val="28"/>
+        </w:rPr>
+        <w:t>end card&gt;</w:t>
       </w:r>
     </w:p>
     <w:sectPr>
@@ -2907,6 +3395,232 @@
     </w:lvl>
   </w:abstractNum>
   <w:abstractNum w:abstractNumId="3" w15:restartNumberingAfterBreak="0">
+    <w:nsid w:val="19A21070"/>
+    <w:multiLevelType w:val="hybridMultilevel"/>
+    <w:tmpl w:val="A49EF0F6"/>
+    <w:lvl w:ilvl="0" w:tplc="04090001">
+      <w:start w:val="1"/>
+      <w:numFmt w:val="bullet"/>
+      <w:lvlText w:val=""/>
+      <w:lvlJc w:val="left"/>
+      <w:pPr>
+        <w:ind w:left="720" w:hanging="360"/>
+      </w:pPr>
+      <w:rPr>
+        <w:rFonts w:ascii="Symbol" w:hAnsi="Symbol" w:hint="default"/>
+      </w:rPr>
+    </w:lvl>
+    <w:lvl w:ilvl="1" w:tplc="04090003" w:tentative="1">
+      <w:start w:val="1"/>
+      <w:numFmt w:val="bullet"/>
+      <w:lvlText w:val="o"/>
+      <w:lvlJc w:val="left"/>
+      <w:pPr>
+        <w:ind w:left="1440" w:hanging="360"/>
+      </w:pPr>
+      <w:rPr>
+        <w:rFonts w:ascii="Courier New" w:hAnsi="Courier New" w:cs="Courier New" w:hint="default"/>
+      </w:rPr>
+    </w:lvl>
+    <w:lvl w:ilvl="2" w:tplc="04090005" w:tentative="1">
+      <w:start w:val="1"/>
+      <w:numFmt w:val="bullet"/>
+      <w:lvlText w:val=""/>
+      <w:lvlJc w:val="left"/>
+      <w:pPr>
+        <w:ind w:left="2160" w:hanging="360"/>
+      </w:pPr>
+      <w:rPr>
+        <w:rFonts w:ascii="Wingdings" w:hAnsi="Wingdings" w:hint="default"/>
+      </w:rPr>
+    </w:lvl>
+    <w:lvl w:ilvl="3" w:tplc="04090001" w:tentative="1">
+      <w:start w:val="1"/>
+      <w:numFmt w:val="bullet"/>
+      <w:lvlText w:val=""/>
+      <w:lvlJc w:val="left"/>
+      <w:pPr>
+        <w:ind w:left="2880" w:hanging="360"/>
+      </w:pPr>
+      <w:rPr>
+        <w:rFonts w:ascii="Symbol" w:hAnsi="Symbol" w:hint="default"/>
+      </w:rPr>
+    </w:lvl>
+    <w:lvl w:ilvl="4" w:tplc="04090003" w:tentative="1">
+      <w:start w:val="1"/>
+      <w:numFmt w:val="bullet"/>
+      <w:lvlText w:val="o"/>
+      <w:lvlJc w:val="left"/>
+      <w:pPr>
+        <w:ind w:left="3600" w:hanging="360"/>
+      </w:pPr>
+      <w:rPr>
+        <w:rFonts w:ascii="Courier New" w:hAnsi="Courier New" w:cs="Courier New" w:hint="default"/>
+      </w:rPr>
+    </w:lvl>
+    <w:lvl w:ilvl="5" w:tplc="04090005" w:tentative="1">
+      <w:start w:val="1"/>
+      <w:numFmt w:val="bullet"/>
+      <w:lvlText w:val=""/>
+      <w:lvlJc w:val="left"/>
+      <w:pPr>
+        <w:ind w:left="4320" w:hanging="360"/>
+      </w:pPr>
+      <w:rPr>
+        <w:rFonts w:ascii="Wingdings" w:hAnsi="Wingdings" w:hint="default"/>
+      </w:rPr>
+    </w:lvl>
+    <w:lvl w:ilvl="6" w:tplc="04090001" w:tentative="1">
+      <w:start w:val="1"/>
+      <w:numFmt w:val="bullet"/>
+      <w:lvlText w:val=""/>
+      <w:lvlJc w:val="left"/>
+      <w:pPr>
+        <w:ind w:left="5040" w:hanging="360"/>
+      </w:pPr>
+      <w:rPr>
+        <w:rFonts w:ascii="Symbol" w:hAnsi="Symbol" w:hint="default"/>
+      </w:rPr>
+    </w:lvl>
+    <w:lvl w:ilvl="7" w:tplc="04090003" w:tentative="1">
+      <w:start w:val="1"/>
+      <w:numFmt w:val="bullet"/>
+      <w:lvlText w:val="o"/>
+      <w:lvlJc w:val="left"/>
+      <w:pPr>
+        <w:ind w:left="5760" w:hanging="360"/>
+      </w:pPr>
+      <w:rPr>
+        <w:rFonts w:ascii="Courier New" w:hAnsi="Courier New" w:cs="Courier New" w:hint="default"/>
+      </w:rPr>
+    </w:lvl>
+    <w:lvl w:ilvl="8" w:tplc="04090005" w:tentative="1">
+      <w:start w:val="1"/>
+      <w:numFmt w:val="bullet"/>
+      <w:lvlText w:val=""/>
+      <w:lvlJc w:val="left"/>
+      <w:pPr>
+        <w:ind w:left="6480" w:hanging="360"/>
+      </w:pPr>
+      <w:rPr>
+        <w:rFonts w:ascii="Wingdings" w:hAnsi="Wingdings" w:hint="default"/>
+      </w:rPr>
+    </w:lvl>
+  </w:abstractNum>
+  <w:abstractNum w:abstractNumId="4" w15:restartNumberingAfterBreak="0">
+    <w:nsid w:val="2DA554A2"/>
+    <w:multiLevelType w:val="hybridMultilevel"/>
+    <w:tmpl w:val="1F52DAEE"/>
+    <w:lvl w:ilvl="0" w:tplc="04090001">
+      <w:start w:val="1"/>
+      <w:numFmt w:val="bullet"/>
+      <w:lvlText w:val=""/>
+      <w:lvlJc w:val="left"/>
+      <w:pPr>
+        <w:ind w:left="720" w:hanging="360"/>
+      </w:pPr>
+      <w:rPr>
+        <w:rFonts w:ascii="Symbol" w:hAnsi="Symbol" w:hint="default"/>
+      </w:rPr>
+    </w:lvl>
+    <w:lvl w:ilvl="1" w:tplc="04090003" w:tentative="1">
+      <w:start w:val="1"/>
+      <w:numFmt w:val="bullet"/>
+      <w:lvlText w:val="o"/>
+      <w:lvlJc w:val="left"/>
+      <w:pPr>
+        <w:ind w:left="1440" w:hanging="360"/>
+      </w:pPr>
+      <w:rPr>
+        <w:rFonts w:ascii="Courier New" w:hAnsi="Courier New" w:cs="Courier New" w:hint="default"/>
+      </w:rPr>
+    </w:lvl>
+    <w:lvl w:ilvl="2" w:tplc="04090005" w:tentative="1">
+      <w:start w:val="1"/>
+      <w:numFmt w:val="bullet"/>
+      <w:lvlText w:val=""/>
+      <w:lvlJc w:val="left"/>
+      <w:pPr>
+        <w:ind w:left="2160" w:hanging="360"/>
+      </w:pPr>
+      <w:rPr>
+        <w:rFonts w:ascii="Wingdings" w:hAnsi="Wingdings" w:hint="default"/>
+      </w:rPr>
+    </w:lvl>
+    <w:lvl w:ilvl="3" w:tplc="04090001" w:tentative="1">
+      <w:start w:val="1"/>
+      <w:numFmt w:val="bullet"/>
+      <w:lvlText w:val=""/>
+      <w:lvlJc w:val="left"/>
+      <w:pPr>
+        <w:ind w:left="2880" w:hanging="360"/>
+      </w:pPr>
+      <w:rPr>
+        <w:rFonts w:ascii="Symbol" w:hAnsi="Symbol" w:hint="default"/>
+      </w:rPr>
+    </w:lvl>
+    <w:lvl w:ilvl="4" w:tplc="04090003" w:tentative="1">
+      <w:start w:val="1"/>
+      <w:numFmt w:val="bullet"/>
+      <w:lvlText w:val="o"/>
+      <w:lvlJc w:val="left"/>
+      <w:pPr>
+        <w:ind w:left="3600" w:hanging="360"/>
+      </w:pPr>
+      <w:rPr>
+        <w:rFonts w:ascii="Courier New" w:hAnsi="Courier New" w:cs="Courier New" w:hint="default"/>
+      </w:rPr>
+    </w:lvl>
+    <w:lvl w:ilvl="5" w:tplc="04090005" w:tentative="1">
+      <w:start w:val="1"/>
+      <w:numFmt w:val="bullet"/>
+      <w:lvlText w:val=""/>
+      <w:lvlJc w:val="left"/>
+      <w:pPr>
+        <w:ind w:left="4320" w:hanging="360"/>
+      </w:pPr>
+      <w:rPr>
+        <w:rFonts w:ascii="Wingdings" w:hAnsi="Wingdings" w:hint="default"/>
+      </w:rPr>
+    </w:lvl>
+    <w:lvl w:ilvl="6" w:tplc="04090001" w:tentative="1">
+      <w:start w:val="1"/>
+      <w:numFmt w:val="bullet"/>
+      <w:lvlText w:val=""/>
+      <w:lvlJc w:val="left"/>
+      <w:pPr>
+        <w:ind w:left="5040" w:hanging="360"/>
+      </w:pPr>
+      <w:rPr>
+        <w:rFonts w:ascii="Symbol" w:hAnsi="Symbol" w:hint="default"/>
+      </w:rPr>
+    </w:lvl>
+    <w:lvl w:ilvl="7" w:tplc="04090003" w:tentative="1">
+      <w:start w:val="1"/>
+      <w:numFmt w:val="bullet"/>
+      <w:lvlText w:val="o"/>
+      <w:lvlJc w:val="left"/>
+      <w:pPr>
+        <w:ind w:left="5760" w:hanging="360"/>
+      </w:pPr>
+      <w:rPr>
+        <w:rFonts w:ascii="Courier New" w:hAnsi="Courier New" w:cs="Courier New" w:hint="default"/>
+      </w:rPr>
+    </w:lvl>
+    <w:lvl w:ilvl="8" w:tplc="04090005" w:tentative="1">
+      <w:start w:val="1"/>
+      <w:numFmt w:val="bullet"/>
+      <w:lvlText w:val=""/>
+      <w:lvlJc w:val="left"/>
+      <w:pPr>
+        <w:ind w:left="6480" w:hanging="360"/>
+      </w:pPr>
+      <w:rPr>
+        <w:rFonts w:ascii="Wingdings" w:hAnsi="Wingdings" w:hint="default"/>
+      </w:rPr>
+    </w:lvl>
+  </w:abstractNum>
+  <w:abstractNum w:abstractNumId="5" w15:restartNumberingAfterBreak="0">
     <w:nsid w:val="37061F9F"/>
     <w:multiLevelType w:val="hybridMultilevel"/>
     <w:tmpl w:val="90A8F2F8"/>
@@ -3019,7 +3733,7 @@
       </w:rPr>
     </w:lvl>
   </w:abstractNum>
-  <w:abstractNum w:abstractNumId="4" w15:restartNumberingAfterBreak="0">
+  <w:abstractNum w:abstractNumId="6" w15:restartNumberingAfterBreak="0">
     <w:nsid w:val="37806BB2"/>
     <w:multiLevelType w:val="hybridMultilevel"/>
     <w:tmpl w:val="B53444BC"/>
@@ -3132,7 +3846,7 @@
       </w:rPr>
     </w:lvl>
   </w:abstractNum>
-  <w:abstractNum w:abstractNumId="5" w15:restartNumberingAfterBreak="0">
+  <w:abstractNum w:abstractNumId="7" w15:restartNumberingAfterBreak="0">
     <w:nsid w:val="392E5342"/>
     <w:multiLevelType w:val="hybridMultilevel"/>
     <w:tmpl w:val="A03C8D56"/>
@@ -3245,7 +3959,120 @@
       </w:rPr>
     </w:lvl>
   </w:abstractNum>
-  <w:abstractNum w:abstractNumId="6" w15:restartNumberingAfterBreak="0">
+  <w:abstractNum w:abstractNumId="8" w15:restartNumberingAfterBreak="0">
+    <w:nsid w:val="3D441EDD"/>
+    <w:multiLevelType w:val="hybridMultilevel"/>
+    <w:tmpl w:val="574C8782"/>
+    <w:lvl w:ilvl="0" w:tplc="04090001">
+      <w:start w:val="1"/>
+      <w:numFmt w:val="bullet"/>
+      <w:lvlText w:val=""/>
+      <w:lvlJc w:val="left"/>
+      <w:pPr>
+        <w:ind w:left="720" w:hanging="360"/>
+      </w:pPr>
+      <w:rPr>
+        <w:rFonts w:ascii="Symbol" w:hAnsi="Symbol" w:hint="default"/>
+      </w:rPr>
+    </w:lvl>
+    <w:lvl w:ilvl="1" w:tplc="04090003" w:tentative="1">
+      <w:start w:val="1"/>
+      <w:numFmt w:val="bullet"/>
+      <w:lvlText w:val="o"/>
+      <w:lvlJc w:val="left"/>
+      <w:pPr>
+        <w:ind w:left="1440" w:hanging="360"/>
+      </w:pPr>
+      <w:rPr>
+        <w:rFonts w:ascii="Courier New" w:hAnsi="Courier New" w:cs="Courier New" w:hint="default"/>
+      </w:rPr>
+    </w:lvl>
+    <w:lvl w:ilvl="2" w:tplc="04090005" w:tentative="1">
+      <w:start w:val="1"/>
+      <w:numFmt w:val="bullet"/>
+      <w:lvlText w:val=""/>
+      <w:lvlJc w:val="left"/>
+      <w:pPr>
+        <w:ind w:left="2160" w:hanging="360"/>
+      </w:pPr>
+      <w:rPr>
+        <w:rFonts w:ascii="Wingdings" w:hAnsi="Wingdings" w:hint="default"/>
+      </w:rPr>
+    </w:lvl>
+    <w:lvl w:ilvl="3" w:tplc="04090001" w:tentative="1">
+      <w:start w:val="1"/>
+      <w:numFmt w:val="bullet"/>
+      <w:lvlText w:val=""/>
+      <w:lvlJc w:val="left"/>
+      <w:pPr>
+        <w:ind w:left="2880" w:hanging="360"/>
+      </w:pPr>
+      <w:rPr>
+        <w:rFonts w:ascii="Symbol" w:hAnsi="Symbol" w:hint="default"/>
+      </w:rPr>
+    </w:lvl>
+    <w:lvl w:ilvl="4" w:tplc="04090003" w:tentative="1">
+      <w:start w:val="1"/>
+      <w:numFmt w:val="bullet"/>
+      <w:lvlText w:val="o"/>
+      <w:lvlJc w:val="left"/>
+      <w:pPr>
+        <w:ind w:left="3600" w:hanging="360"/>
+      </w:pPr>
+      <w:rPr>
+        <w:rFonts w:ascii="Courier New" w:hAnsi="Courier New" w:cs="Courier New" w:hint="default"/>
+      </w:rPr>
+    </w:lvl>
+    <w:lvl w:ilvl="5" w:tplc="04090005" w:tentative="1">
+      <w:start w:val="1"/>
+      <w:numFmt w:val="bullet"/>
+      <w:lvlText w:val=""/>
+      <w:lvlJc w:val="left"/>
+      <w:pPr>
+        <w:ind w:left="4320" w:hanging="360"/>
+      </w:pPr>
+      <w:rPr>
+        <w:rFonts w:ascii="Wingdings" w:hAnsi="Wingdings" w:hint="default"/>
+      </w:rPr>
+    </w:lvl>
+    <w:lvl w:ilvl="6" w:tplc="04090001" w:tentative="1">
+      <w:start w:val="1"/>
+      <w:numFmt w:val="bullet"/>
+      <w:lvlText w:val=""/>
+      <w:lvlJc w:val="left"/>
+      <w:pPr>
+        <w:ind w:left="5040" w:hanging="360"/>
+      </w:pPr>
+      <w:rPr>
+        <w:rFonts w:ascii="Symbol" w:hAnsi="Symbol" w:hint="default"/>
+      </w:rPr>
+    </w:lvl>
+    <w:lvl w:ilvl="7" w:tplc="04090003" w:tentative="1">
+      <w:start w:val="1"/>
+      <w:numFmt w:val="bullet"/>
+      <w:lvlText w:val="o"/>
+      <w:lvlJc w:val="left"/>
+      <w:pPr>
+        <w:ind w:left="5760" w:hanging="360"/>
+      </w:pPr>
+      <w:rPr>
+        <w:rFonts w:ascii="Courier New" w:hAnsi="Courier New" w:cs="Courier New" w:hint="default"/>
+      </w:rPr>
+    </w:lvl>
+    <w:lvl w:ilvl="8" w:tplc="04090005" w:tentative="1">
+      <w:start w:val="1"/>
+      <w:numFmt w:val="bullet"/>
+      <w:lvlText w:val=""/>
+      <w:lvlJc w:val="left"/>
+      <w:pPr>
+        <w:ind w:left="6480" w:hanging="360"/>
+      </w:pPr>
+      <w:rPr>
+        <w:rFonts w:ascii="Wingdings" w:hAnsi="Wingdings" w:hint="default"/>
+      </w:rPr>
+    </w:lvl>
+  </w:abstractNum>
+  <w:abstractNum w:abstractNumId="9" w15:restartNumberingAfterBreak="0">
     <w:nsid w:val="42FC03B9"/>
     <w:multiLevelType w:val="hybridMultilevel"/>
     <w:tmpl w:val="3110AC3A"/>
@@ -3358,7 +4185,7 @@
       </w:rPr>
     </w:lvl>
   </w:abstractNum>
-  <w:abstractNum w:abstractNumId="7" w15:restartNumberingAfterBreak="0">
+  <w:abstractNum w:abstractNumId="10" w15:restartNumberingAfterBreak="0">
     <w:nsid w:val="45A643AF"/>
     <w:multiLevelType w:val="hybridMultilevel"/>
     <w:tmpl w:val="B47EC05A"/>
@@ -3471,7 +4298,7 @@
       </w:rPr>
     </w:lvl>
   </w:abstractNum>
-  <w:abstractNum w:abstractNumId="8" w15:restartNumberingAfterBreak="0">
+  <w:abstractNum w:abstractNumId="11" w15:restartNumberingAfterBreak="0">
     <w:nsid w:val="47FA74EF"/>
     <w:multiLevelType w:val="hybridMultilevel"/>
     <w:tmpl w:val="A73666C2"/>
@@ -3584,7 +4411,7 @@
       </w:rPr>
     </w:lvl>
   </w:abstractNum>
-  <w:abstractNum w:abstractNumId="9" w15:restartNumberingAfterBreak="0">
+  <w:abstractNum w:abstractNumId="12" w15:restartNumberingAfterBreak="0">
     <w:nsid w:val="54BE43D5"/>
     <w:multiLevelType w:val="hybridMultilevel"/>
     <w:tmpl w:val="0038A06E"/>
@@ -3697,7 +4524,7 @@
       </w:rPr>
     </w:lvl>
   </w:abstractNum>
-  <w:abstractNum w:abstractNumId="10" w15:restartNumberingAfterBreak="0">
+  <w:abstractNum w:abstractNumId="13" w15:restartNumberingAfterBreak="0">
     <w:nsid w:val="5CBE3DFB"/>
     <w:multiLevelType w:val="hybridMultilevel"/>
     <w:tmpl w:val="1A7C4B46"/>
@@ -3810,7 +4637,7 @@
       </w:rPr>
     </w:lvl>
   </w:abstractNum>
-  <w:abstractNum w:abstractNumId="11" w15:restartNumberingAfterBreak="0">
+  <w:abstractNum w:abstractNumId="14" w15:restartNumberingAfterBreak="0">
     <w:nsid w:val="5DFB1FAE"/>
     <w:multiLevelType w:val="hybridMultilevel"/>
     <w:tmpl w:val="04A485A0"/>
@@ -3923,7 +4750,7 @@
       </w:rPr>
     </w:lvl>
   </w:abstractNum>
-  <w:abstractNum w:abstractNumId="12" w15:restartNumberingAfterBreak="0">
+  <w:abstractNum w:abstractNumId="15" w15:restartNumberingAfterBreak="0">
     <w:nsid w:val="6A5E5F74"/>
     <w:multiLevelType w:val="hybridMultilevel"/>
     <w:tmpl w:val="40F8EBAC"/>
@@ -4036,7 +4863,7 @@
       </w:rPr>
     </w:lvl>
   </w:abstractNum>
-  <w:abstractNum w:abstractNumId="13" w15:restartNumberingAfterBreak="0">
+  <w:abstractNum w:abstractNumId="16" w15:restartNumberingAfterBreak="0">
     <w:nsid w:val="6D5514DA"/>
     <w:multiLevelType w:val="hybridMultilevel"/>
     <w:tmpl w:val="577E077E"/>
@@ -4122,7 +4949,7 @@
       </w:pPr>
     </w:lvl>
   </w:abstractNum>
-  <w:abstractNum w:abstractNumId="14" w15:restartNumberingAfterBreak="0">
+  <w:abstractNum w:abstractNumId="17" w15:restartNumberingAfterBreak="0">
     <w:nsid w:val="7091364B"/>
     <w:multiLevelType w:val="hybridMultilevel"/>
     <w:tmpl w:val="1318D820"/>
@@ -4235,7 +5062,7 @@
       </w:rPr>
     </w:lvl>
   </w:abstractNum>
-  <w:abstractNum w:abstractNumId="15" w15:restartNumberingAfterBreak="0">
+  <w:abstractNum w:abstractNumId="18" w15:restartNumberingAfterBreak="0">
     <w:nsid w:val="70E95A21"/>
     <w:multiLevelType w:val="hybridMultilevel"/>
     <w:tmpl w:val="E6F8593A"/>
@@ -4348,7 +5175,7 @@
       </w:rPr>
     </w:lvl>
   </w:abstractNum>
-  <w:abstractNum w:abstractNumId="16" w15:restartNumberingAfterBreak="0">
+  <w:abstractNum w:abstractNumId="19" w15:restartNumberingAfterBreak="0">
     <w:nsid w:val="7CAA5BD8"/>
     <w:multiLevelType w:val="hybridMultilevel"/>
     <w:tmpl w:val="507C38A2"/>
@@ -4462,54 +5289,63 @@
     </w:lvl>
   </w:abstractNum>
   <w:num w:numId="1">
-    <w:abstractNumId w:val="15"/>
+    <w:abstractNumId w:val="18"/>
   </w:num>
   <w:num w:numId="2">
     <w:abstractNumId w:val="0"/>
   </w:num>
   <w:num w:numId="3">
-    <w:abstractNumId w:val="9"/>
+    <w:abstractNumId w:val="12"/>
   </w:num>
   <w:num w:numId="4">
-    <w:abstractNumId w:val="8"/>
+    <w:abstractNumId w:val="11"/>
   </w:num>
   <w:num w:numId="5">
-    <w:abstractNumId w:val="5"/>
+    <w:abstractNumId w:val="7"/>
   </w:num>
   <w:num w:numId="6">
+    <w:abstractNumId w:val="17"/>
+  </w:num>
+  <w:num w:numId="7">
+    <w:abstractNumId w:val="6"/>
+  </w:num>
+  <w:num w:numId="8">
+    <w:abstractNumId w:val="15"/>
+  </w:num>
+  <w:num w:numId="9">
+    <w:abstractNumId w:val="13"/>
+  </w:num>
+  <w:num w:numId="10">
     <w:abstractNumId w:val="14"/>
   </w:num>
-  <w:num w:numId="7">
-    <w:abstractNumId w:val="4"/>
-  </w:num>
-  <w:num w:numId="8">
-    <w:abstractNumId w:val="12"/>
-  </w:num>
-  <w:num w:numId="9">
-    <w:abstractNumId w:val="10"/>
-  </w:num>
-  <w:num w:numId="10">
-    <w:abstractNumId w:val="11"/>
-  </w:num>
   <w:num w:numId="11">
-    <w:abstractNumId w:val="6"/>
+    <w:abstractNumId w:val="9"/>
   </w:num>
   <w:num w:numId="12">
     <w:abstractNumId w:val="1"/>
   </w:num>
   <w:num w:numId="13">
-    <w:abstractNumId w:val="7"/>
+    <w:abstractNumId w:val="10"/>
   </w:num>
   <w:num w:numId="14">
     <w:abstractNumId w:val="2"/>
   </w:num>
   <w:num w:numId="15">
-    <w:abstractNumId w:val="13"/>
+    <w:abstractNumId w:val="16"/>
   </w:num>
   <w:num w:numId="16">
-    <w:abstractNumId w:val="16"/>
+    <w:abstractNumId w:val="19"/>
   </w:num>
   <w:num w:numId="17">
+    <w:abstractNumId w:val="5"/>
+  </w:num>
+  <w:num w:numId="18">
+    <w:abstractNumId w:val="4"/>
+  </w:num>
+  <w:num w:numId="19">
+    <w:abstractNumId w:val="8"/>
+  </w:num>
+  <w:num w:numId="20">
     <w:abstractNumId w:val="3"/>
   </w:num>
 </w:numbering>
@@ -5255,7 +6091,7 @@
 </file>
 
 <file path=customXml/itemProps1.xml><?xml version="1.0" encoding="utf-8"?>
-<ds:datastoreItem xmlns:ds="http://schemas.openxmlformats.org/officeDocument/2006/customXml" ds:itemID="{64BCC915-25AC-4C75-93E2-4A31177F0997}">
+<ds:datastoreItem xmlns:ds="http://schemas.openxmlformats.org/officeDocument/2006/customXml" ds:itemID="{0ED2515A-9412-4E2B-B310-870428CEA66C}">
   <ds:schemaRefs>
     <ds:schemaRef ds:uri="http://schemas.openxmlformats.org/officeDocument/2006/bibliography"/>
   </ds:schemaRefs>

</xml_diff>

<commit_message>
The Red Lipstick Murder and more
</commit_message>
<xml_diff>
--- a/LAN-content.docx
+++ b/LAN-content.docx
@@ -55,15 +55,31 @@
           <w:sz w:val="36"/>
           <w:szCs w:val="36"/>
         </w:rPr>
-        <w:t xml:space="preserve"> &lt;img of title card&gt;</w:t>
-      </w:r>
-    </w:p>
-    <w:p>
-      <w:pPr>
+        <w:t xml:space="preserve"> &lt;</w:t>
+      </w:r>
+      <w:proofErr w:type="spellStart"/>
+      <w:r>
         <w:rPr>
           <w:sz w:val="36"/>
           <w:szCs w:val="36"/>
         </w:rPr>
+        <w:t>img</w:t>
+      </w:r>
+      <w:proofErr w:type="spellEnd"/>
+      <w:r>
+        <w:rPr>
+          <w:sz w:val="36"/>
+          <w:szCs w:val="36"/>
+        </w:rPr>
+        <w:t xml:space="preserve"> of title card&gt;</w:t>
+      </w:r>
+    </w:p>
+    <w:p>
+      <w:pPr>
+        <w:rPr>
+          <w:sz w:val="36"/>
+          <w:szCs w:val="36"/>
+        </w:rPr>
       </w:pPr>
     </w:p>
     <w:p>
@@ -143,7 +159,23 @@
           <w:sz w:val="28"/>
           <w:szCs w:val="36"/>
         </w:rPr>
-        <w:t>&lt;img of intro&gt;</w:t>
+        <w:t>&lt;</w:t>
+      </w:r>
+      <w:proofErr w:type="spellStart"/>
+      <w:r>
+        <w:rPr>
+          <w:sz w:val="28"/>
+          <w:szCs w:val="36"/>
+        </w:rPr>
+        <w:t>img</w:t>
+      </w:r>
+      <w:proofErr w:type="spellEnd"/>
+      <w:r>
+        <w:rPr>
+          <w:sz w:val="28"/>
+          <w:szCs w:val="36"/>
+        </w:rPr>
+        <w:t xml:space="preserve"> of intro&gt;</w:t>
       </w:r>
     </w:p>
     <w:p>
@@ -203,8 +235,17 @@
           <w:sz w:val="28"/>
           <w:szCs w:val="36"/>
         </w:rPr>
-        <w:t xml:space="preserve"> so no camera tricks are needed</w:t>
-      </w:r>
+        <w:t xml:space="preserve"> so no camera tricks are </w:t>
+      </w:r>
+      <w:proofErr w:type="gramStart"/>
+      <w:r>
+        <w:rPr>
+          <w:sz w:val="28"/>
+          <w:szCs w:val="36"/>
+        </w:rPr>
+        <w:t>needed</w:t>
+      </w:r>
+      <w:proofErr w:type="gramEnd"/>
       <w:r>
         <w:rPr>
           <w:sz w:val="28"/>
@@ -386,7 +427,23 @@
           <w:sz w:val="28"/>
           <w:szCs w:val="36"/>
         </w:rPr>
-        <w:t>&lt;img of table lighter with graphics?&gt;</w:t>
+        <w:t>&lt;</w:t>
+      </w:r>
+      <w:proofErr w:type="spellStart"/>
+      <w:r>
+        <w:rPr>
+          <w:sz w:val="28"/>
+          <w:szCs w:val="36"/>
+        </w:rPr>
+        <w:t>img</w:t>
+      </w:r>
+      <w:proofErr w:type="spellEnd"/>
+      <w:r>
+        <w:rPr>
+          <w:sz w:val="28"/>
+          <w:szCs w:val="36"/>
+        </w:rPr>
+        <w:t xml:space="preserve"> of table lighter with graphics?&gt;</w:t>
       </w:r>
     </w:p>
     <w:p>
@@ -461,7 +518,55 @@
           <w:sz w:val="28"/>
           <w:szCs w:val="36"/>
         </w:rPr>
-        <w:t xml:space="preserve">The table lighter will open up to reveal an address to the Bamba Club. Put down the lighter and backtrack on the same path and have Galloway take you to the Bamba club </w:t>
+        <w:t xml:space="preserve">The table lighter will </w:t>
+      </w:r>
+      <w:proofErr w:type="gramStart"/>
+      <w:r>
+        <w:rPr>
+          <w:sz w:val="28"/>
+          <w:szCs w:val="36"/>
+        </w:rPr>
+        <w:t>open up</w:t>
+      </w:r>
+      <w:proofErr w:type="gramEnd"/>
+      <w:r>
+        <w:rPr>
+          <w:sz w:val="28"/>
+          <w:szCs w:val="36"/>
+        </w:rPr>
+        <w:t xml:space="preserve"> to reveal an address to the </w:t>
+      </w:r>
+      <w:proofErr w:type="spellStart"/>
+      <w:r>
+        <w:rPr>
+          <w:sz w:val="28"/>
+          <w:szCs w:val="36"/>
+        </w:rPr>
+        <w:t>Bamba</w:t>
+      </w:r>
+      <w:proofErr w:type="spellEnd"/>
+      <w:r>
+        <w:rPr>
+          <w:sz w:val="28"/>
+          <w:szCs w:val="36"/>
+        </w:rPr>
+        <w:t xml:space="preserve"> Club. Put down the lighter and backtrack on the same path and have Galloway take you to the </w:t>
+      </w:r>
+      <w:proofErr w:type="spellStart"/>
+      <w:r>
+        <w:rPr>
+          <w:sz w:val="28"/>
+          <w:szCs w:val="36"/>
+        </w:rPr>
+        <w:t>Bamba</w:t>
+      </w:r>
+      <w:proofErr w:type="spellEnd"/>
+      <w:r>
+        <w:rPr>
+          <w:sz w:val="28"/>
+          <w:szCs w:val="36"/>
+        </w:rPr>
+        <w:t xml:space="preserve"> club </w:t>
       </w:r>
       <w:r>
         <w:rPr>
@@ -486,35 +591,60 @@
           <w:szCs w:val="36"/>
         </w:rPr>
       </w:pPr>
+      <w:proofErr w:type="spellStart"/>
       <w:r>
         <w:rPr>
           <w:sz w:val="36"/>
           <w:szCs w:val="36"/>
         </w:rPr>
-        <w:t>Bamba Club</w:t>
-      </w:r>
-    </w:p>
-    <w:p>
-      <w:pPr>
+        <w:t>Bamba</w:t>
+      </w:r>
+      <w:proofErr w:type="spellEnd"/>
+      <w:r>
         <w:rPr>
           <w:sz w:val="36"/>
           <w:szCs w:val="36"/>
         </w:rPr>
-      </w:pPr>
-    </w:p>
-    <w:p>
-      <w:pPr>
-        <w:rPr>
-          <w:sz w:val="28"/>
-          <w:szCs w:val="28"/>
-        </w:rPr>
-      </w:pPr>
-      <w:r>
-        <w:rPr>
-          <w:sz w:val="28"/>
-          <w:szCs w:val="28"/>
-        </w:rPr>
-        <w:t>Entering in this tropically themed bar will put you in an unskippable cutscene, where a guy who</w:t>
+        <w:t xml:space="preserve"> Club</w:t>
+      </w:r>
+    </w:p>
+    <w:p>
+      <w:pPr>
+        <w:rPr>
+          <w:sz w:val="36"/>
+          <w:szCs w:val="36"/>
+        </w:rPr>
+      </w:pPr>
+    </w:p>
+    <w:p>
+      <w:pPr>
+        <w:rPr>
+          <w:sz w:val="28"/>
+          <w:szCs w:val="28"/>
+        </w:rPr>
+      </w:pPr>
+      <w:r>
+        <w:rPr>
+          <w:sz w:val="28"/>
+          <w:szCs w:val="28"/>
+        </w:rPr>
+        <w:t xml:space="preserve">Entering in this tropically themed bar will put you in an </w:t>
+      </w:r>
+      <w:proofErr w:type="spellStart"/>
+      <w:r>
+        <w:rPr>
+          <w:sz w:val="28"/>
+          <w:szCs w:val="28"/>
+        </w:rPr>
+        <w:t>unskippable</w:t>
+      </w:r>
+      <w:proofErr w:type="spellEnd"/>
+      <w:r>
+        <w:rPr>
+          <w:sz w:val="28"/>
+          <w:szCs w:val="28"/>
+        </w:rPr>
+        <w:t xml:space="preserve"> cutscene, where a guy who</w:t>
       </w:r>
       <w:r>
         <w:rPr>
@@ -557,7 +687,23 @@
           <w:sz w:val="28"/>
           <w:szCs w:val="28"/>
         </w:rPr>
-        <w:t>&lt;img of mason&gt;</w:t>
+        <w:t>&lt;</w:t>
+      </w:r>
+      <w:proofErr w:type="spellStart"/>
+      <w:r>
+        <w:rPr>
+          <w:sz w:val="28"/>
+          <w:szCs w:val="28"/>
+        </w:rPr>
+        <w:t>img</w:t>
+      </w:r>
+      <w:proofErr w:type="spellEnd"/>
+      <w:r>
+        <w:rPr>
+          <w:sz w:val="28"/>
+          <w:szCs w:val="28"/>
+        </w:rPr>
+        <w:t xml:space="preserve"> of mason&gt;</w:t>
       </w:r>
     </w:p>
     <w:p>
@@ -731,7 +877,23 @@
           <w:sz w:val="28"/>
           <w:szCs w:val="28"/>
         </w:rPr>
-        <w:t xml:space="preserve">Skip the initial cutscene, then go up to the front door and skip the next cutscene where Galloway is able to let you in.  Then go around the left corner going into the living room and turn right past the couch. Go through the two archways and look at the note on </w:t>
+        <w:t xml:space="preserve">Skip the initial cutscene, then go up to the front door and skip the next cutscene where Galloway </w:t>
+      </w:r>
+      <w:proofErr w:type="gramStart"/>
+      <w:r>
+        <w:rPr>
+          <w:sz w:val="28"/>
+          <w:szCs w:val="28"/>
+        </w:rPr>
+        <w:t>is able to</w:t>
+      </w:r>
+      <w:proofErr w:type="gramEnd"/>
+      <w:r>
+        <w:rPr>
+          <w:sz w:val="28"/>
+          <w:szCs w:val="28"/>
+        </w:rPr>
+        <w:t xml:space="preserve"> let you in.  Then go around the left corner going into the living room and turn right past the couch. Go through the two archways and look at the note on </w:t>
       </w:r>
       <w:r>
         <w:rPr>
@@ -760,37 +922,85 @@
           <w:sz w:val="28"/>
           <w:szCs w:val="28"/>
         </w:rPr>
-        <w:t>&lt;img of note&gt;</w:t>
-      </w:r>
-    </w:p>
-    <w:p>
-      <w:pPr>
-        <w:rPr>
-          <w:sz w:val="28"/>
-          <w:szCs w:val="28"/>
-        </w:rPr>
-      </w:pPr>
-      <w:r>
-        <w:rPr>
-          <w:sz w:val="28"/>
-          <w:szCs w:val="28"/>
-        </w:rPr>
-        <w:t>Once Cole lets you put the note back, turn left out of the kitchen and stand in this exact spot as pictured below while Cole and Galloway have their conversation. This will have Galloway in the perfect position to make a phonecall without taking extra steps.</w:t>
-      </w:r>
-    </w:p>
-    <w:p>
-      <w:pPr>
-        <w:rPr>
-          <w:sz w:val="28"/>
-          <w:szCs w:val="28"/>
-        </w:rPr>
-      </w:pPr>
-      <w:r>
-        <w:rPr>
-          <w:sz w:val="28"/>
-          <w:szCs w:val="28"/>
-        </w:rPr>
-        <w:t>&lt;img of picture described above&gt;</w:t>
+        <w:t>&lt;</w:t>
+      </w:r>
+      <w:proofErr w:type="spellStart"/>
+      <w:r>
+        <w:rPr>
+          <w:sz w:val="28"/>
+          <w:szCs w:val="28"/>
+        </w:rPr>
+        <w:t>img</w:t>
+      </w:r>
+      <w:proofErr w:type="spellEnd"/>
+      <w:r>
+        <w:rPr>
+          <w:sz w:val="28"/>
+          <w:szCs w:val="28"/>
+        </w:rPr>
+        <w:t xml:space="preserve"> of note&gt;</w:t>
+      </w:r>
+    </w:p>
+    <w:p>
+      <w:pPr>
+        <w:rPr>
+          <w:sz w:val="28"/>
+          <w:szCs w:val="28"/>
+        </w:rPr>
+      </w:pPr>
+      <w:r>
+        <w:rPr>
+          <w:sz w:val="28"/>
+          <w:szCs w:val="28"/>
+        </w:rPr>
+        <w:t xml:space="preserve">Once Cole lets you put the note back, turn left out of the kitchen and stand in this exact spot as pictured below while Cole and Galloway have their conversation. This will have Galloway in the perfect position to make a </w:t>
+      </w:r>
+      <w:proofErr w:type="spellStart"/>
+      <w:r>
+        <w:rPr>
+          <w:sz w:val="28"/>
+          <w:szCs w:val="28"/>
+        </w:rPr>
+        <w:t>phonecall</w:t>
+      </w:r>
+      <w:proofErr w:type="spellEnd"/>
+      <w:r>
+        <w:rPr>
+          <w:sz w:val="28"/>
+          <w:szCs w:val="28"/>
+        </w:rPr>
+        <w:t xml:space="preserve"> without taking extra steps.</w:t>
+      </w:r>
+    </w:p>
+    <w:p>
+      <w:pPr>
+        <w:rPr>
+          <w:sz w:val="28"/>
+          <w:szCs w:val="28"/>
+        </w:rPr>
+      </w:pPr>
+      <w:r>
+        <w:rPr>
+          <w:sz w:val="28"/>
+          <w:szCs w:val="28"/>
+        </w:rPr>
+        <w:t>&lt;</w:t>
+      </w:r>
+      <w:proofErr w:type="spellStart"/>
+      <w:r>
+        <w:rPr>
+          <w:sz w:val="28"/>
+          <w:szCs w:val="28"/>
+        </w:rPr>
+        <w:t>img</w:t>
+      </w:r>
+      <w:proofErr w:type="spellEnd"/>
+      <w:r>
+        <w:rPr>
+          <w:sz w:val="28"/>
+          <w:szCs w:val="28"/>
+        </w:rPr>
+        <w:t xml:space="preserve"> of picture described above&gt;</w:t>
       </w:r>
     </w:p>
     <w:p>
@@ -977,7 +1187,23 @@
           <w:sz w:val="28"/>
           <w:szCs w:val="28"/>
         </w:rPr>
-        <w:t xml:space="preserve"> the ultimate goal is to punch him 4 times to trigger the next cutscene where you cuff him.  Skip that cutscene, and then turn right around the wall to use the phone on the counter for a 95 second phone call.</w:t>
+        <w:t xml:space="preserve"> the </w:t>
+      </w:r>
+      <w:proofErr w:type="gramStart"/>
+      <w:r>
+        <w:rPr>
+          <w:sz w:val="28"/>
+          <w:szCs w:val="28"/>
+        </w:rPr>
+        <w:t>ultimate goal</w:t>
+      </w:r>
+      <w:proofErr w:type="gramEnd"/>
+      <w:r>
+        <w:rPr>
+          <w:sz w:val="28"/>
+          <w:szCs w:val="28"/>
+        </w:rPr>
+        <w:t xml:space="preserve"> is to punch him 4 times to trigger the next cutscene where you cuff him.  Skip that cutscene, and then turn right around the wall to use the phone on the counter for a 95 second phone call.</w:t>
       </w:r>
     </w:p>
     <w:p>
@@ -1022,7 +1248,23 @@
           <w:sz w:val="28"/>
           <w:szCs w:val="28"/>
         </w:rPr>
-        <w:t>&lt;img of the marker&gt;</w:t>
+        <w:t>&lt;</w:t>
+      </w:r>
+      <w:proofErr w:type="spellStart"/>
+      <w:r>
+        <w:rPr>
+          <w:sz w:val="28"/>
+          <w:szCs w:val="28"/>
+        </w:rPr>
+        <w:t>img</w:t>
+      </w:r>
+      <w:proofErr w:type="spellEnd"/>
+      <w:r>
+        <w:rPr>
+          <w:sz w:val="28"/>
+          <w:szCs w:val="28"/>
+        </w:rPr>
+        <w:t xml:space="preserve"> of the marker&gt;</w:t>
       </w:r>
     </w:p>
     <w:p>
@@ -1170,6 +1412,7 @@
           <w:szCs w:val="28"/>
         </w:rPr>
       </w:pPr>
+      <w:bookmarkStart w:id="0" w:name="_GoBack"/>
       <w:r>
         <w:rPr>
           <w:sz w:val="28"/>
@@ -1238,29 +1481,52 @@
           <w:sz w:val="28"/>
           <w:szCs w:val="28"/>
         </w:rPr>
-        <w:t xml:space="preserve">and go up three flights of stairs to get to the top floor. </w:t>
-      </w:r>
-      <w:r>
-        <w:rPr>
-          <w:sz w:val="28"/>
-          <w:szCs w:val="28"/>
-        </w:rPr>
-        <w:t>w</w:t>
-      </w:r>
-    </w:p>
-    <w:p>
-      <w:pPr>
-        <w:rPr>
-          <w:sz w:val="28"/>
-          <w:szCs w:val="28"/>
-        </w:rPr>
-      </w:pPr>
-      <w:r>
-        <w:rPr>
-          <w:sz w:val="28"/>
-          <w:szCs w:val="28"/>
-        </w:rPr>
-        <w:t>&lt;img&gt;</w:t>
+        <w:t>and go up three flights of stairs to get to the top floor.</w:t>
+      </w:r>
+    </w:p>
+    <w:p>
+      <w:pPr>
+        <w:rPr>
+          <w:sz w:val="28"/>
+          <w:szCs w:val="28"/>
+        </w:rPr>
+      </w:pPr>
+      <w:r>
+        <w:rPr>
+          <w:sz w:val="28"/>
+          <w:szCs w:val="28"/>
+        </w:rPr>
+        <w:t>&lt;</w:t>
+      </w:r>
+      <w:proofErr w:type="spellStart"/>
+      <w:r>
+        <w:rPr>
+          <w:sz w:val="28"/>
+          <w:szCs w:val="28"/>
+        </w:rPr>
+        <w:t>img</w:t>
+      </w:r>
+      <w:r>
+        <w:rPr>
+          <w:sz w:val="28"/>
+          <w:szCs w:val="28"/>
+        </w:rPr>
+        <w:t>s</w:t>
+      </w:r>
+      <w:proofErr w:type="spellEnd"/>
+      <w:r>
+        <w:rPr>
+          <w:sz w:val="28"/>
+          <w:szCs w:val="28"/>
+        </w:rPr>
+        <w:t xml:space="preserve"> of paths</w:t>
+      </w:r>
+      <w:r>
+        <w:rPr>
+          <w:sz w:val="28"/>
+          <w:szCs w:val="28"/>
+        </w:rPr>
+        <w:t>&gt;</w:t>
       </w:r>
     </w:p>
     <w:p>
@@ -1304,7 +1570,23 @@
           <w:sz w:val="28"/>
           <w:szCs w:val="28"/>
         </w:rPr>
-        <w:t>&lt;img of socket wrench&gt;</w:t>
+        <w:t>&lt;</w:t>
+      </w:r>
+      <w:proofErr w:type="spellStart"/>
+      <w:r>
+        <w:rPr>
+          <w:sz w:val="28"/>
+          <w:szCs w:val="28"/>
+        </w:rPr>
+        <w:t>img</w:t>
+      </w:r>
+      <w:proofErr w:type="spellEnd"/>
+      <w:r>
+        <w:rPr>
+          <w:sz w:val="28"/>
+          <w:szCs w:val="28"/>
+        </w:rPr>
+        <w:t xml:space="preserve"> of socket wrench&gt;</w:t>
       </w:r>
     </w:p>
     <w:p>
@@ -1517,12 +1799,21 @@
         </w:rPr>
         <w:t>&lt;</w:t>
       </w:r>
-      <w:r>
-        <w:rPr>
-          <w:sz w:val="28"/>
-          <w:szCs w:val="28"/>
-        </w:rPr>
-        <w:t>img of end card&gt;</w:t>
+      <w:proofErr w:type="spellStart"/>
+      <w:r>
+        <w:rPr>
+          <w:sz w:val="28"/>
+          <w:szCs w:val="28"/>
+        </w:rPr>
+        <w:t>img</w:t>
+      </w:r>
+      <w:proofErr w:type="spellEnd"/>
+      <w:r>
+        <w:rPr>
+          <w:sz w:val="28"/>
+          <w:szCs w:val="28"/>
+        </w:rPr>
+        <w:t xml:space="preserve"> of end card&gt;</w:t>
       </w:r>
     </w:p>
     <w:p>
@@ -1559,14 +1850,39 @@
           <w:sz w:val="28"/>
           <w:szCs w:val="28"/>
         </w:rPr>
-        <w:t xml:space="preserve">&lt;img of </w:t>
-      </w:r>
-      <w:r>
-        <w:rPr>
-          <w:sz w:val="28"/>
-          <w:szCs w:val="28"/>
-        </w:rPr>
-        <w:t xml:space="preserve">cole not </w:t>
+        <w:t>&lt;</w:t>
+      </w:r>
+      <w:proofErr w:type="spellStart"/>
+      <w:r>
+        <w:rPr>
+          <w:sz w:val="28"/>
+          <w:szCs w:val="28"/>
+        </w:rPr>
+        <w:t>img</w:t>
+      </w:r>
+      <w:proofErr w:type="spellEnd"/>
+      <w:r>
+        <w:rPr>
+          <w:sz w:val="28"/>
+          <w:szCs w:val="28"/>
+        </w:rPr>
+        <w:t xml:space="preserve"> of </w:t>
+      </w:r>
+      <w:proofErr w:type="spellStart"/>
+      <w:r>
+        <w:rPr>
+          <w:sz w:val="28"/>
+          <w:szCs w:val="28"/>
+        </w:rPr>
+        <w:t>cole</w:t>
+      </w:r>
+      <w:proofErr w:type="spellEnd"/>
+      <w:r>
+        <w:rPr>
+          <w:sz w:val="28"/>
+          <w:szCs w:val="28"/>
+        </w:rPr>
+        <w:t xml:space="preserve"> not </w:t>
       </w:r>
       <w:r>
         <w:rPr>
@@ -1583,6 +1899,7 @@
         <w:t xml:space="preserve"> a drink&gt;</w:t>
       </w:r>
     </w:p>
+    <w:bookmarkEnd w:id="0"/>
     <w:p>
       <w:pPr>
         <w:rPr>
@@ -1691,15 +2008,31 @@
           <w:sz w:val="36"/>
           <w:szCs w:val="36"/>
         </w:rPr>
-        <w:t xml:space="preserve"> &lt;img of title card&gt;</w:t>
-      </w:r>
-    </w:p>
-    <w:p>
-      <w:pPr>
+        <w:t xml:space="preserve"> &lt;</w:t>
+      </w:r>
+      <w:proofErr w:type="spellStart"/>
+      <w:r>
         <w:rPr>
           <w:sz w:val="36"/>
           <w:szCs w:val="36"/>
         </w:rPr>
+        <w:t>img</w:t>
+      </w:r>
+      <w:proofErr w:type="spellEnd"/>
+      <w:r>
+        <w:rPr>
+          <w:sz w:val="36"/>
+          <w:szCs w:val="36"/>
+        </w:rPr>
+        <w:t xml:space="preserve"> of title card&gt;</w:t>
+      </w:r>
+    </w:p>
+    <w:p>
+      <w:pPr>
+        <w:rPr>
+          <w:sz w:val="36"/>
+          <w:szCs w:val="36"/>
+        </w:rPr>
       </w:pPr>
     </w:p>
     <w:p>
@@ -1947,7 +2280,23 @@
           <w:sz w:val="28"/>
           <w:szCs w:val="28"/>
         </w:rPr>
-        <w:t>&lt;img of nameplate&gt;</w:t>
+        <w:t>&lt;</w:t>
+      </w:r>
+      <w:proofErr w:type="spellStart"/>
+      <w:r>
+        <w:rPr>
+          <w:sz w:val="28"/>
+          <w:szCs w:val="28"/>
+        </w:rPr>
+        <w:t>img</w:t>
+      </w:r>
+      <w:proofErr w:type="spellEnd"/>
+      <w:r>
+        <w:rPr>
+          <w:sz w:val="28"/>
+          <w:szCs w:val="28"/>
+        </w:rPr>
+        <w:t xml:space="preserve"> of nameplate&gt;</w:t>
       </w:r>
     </w:p>
     <w:p>
@@ -2005,7 +2354,23 @@
           <w:sz w:val="28"/>
           <w:szCs w:val="28"/>
         </w:rPr>
-        <w:t>&lt;img of all needed inspection of the body&gt;</w:t>
+        <w:t>&lt;</w:t>
+      </w:r>
+      <w:proofErr w:type="spellStart"/>
+      <w:r>
+        <w:rPr>
+          <w:sz w:val="28"/>
+          <w:szCs w:val="28"/>
+        </w:rPr>
+        <w:t>img</w:t>
+      </w:r>
+      <w:proofErr w:type="spellEnd"/>
+      <w:r>
+        <w:rPr>
+          <w:sz w:val="28"/>
+          <w:szCs w:val="28"/>
+        </w:rPr>
+        <w:t xml:space="preserve"> of all needed inspection of the body&gt;</w:t>
       </w:r>
     </w:p>
     <w:p>
@@ -2055,7 +2420,23 @@
           <w:sz w:val="28"/>
           <w:szCs w:val="28"/>
         </w:rPr>
-        <w:t xml:space="preserve">wait for Gonzalez to say “detectives.” Open up your </w:t>
+        <w:t xml:space="preserve">wait for Gonzalez to say “detectives.” </w:t>
+      </w:r>
+      <w:proofErr w:type="gramStart"/>
+      <w:r>
+        <w:rPr>
+          <w:sz w:val="28"/>
+          <w:szCs w:val="28"/>
+        </w:rPr>
+        <w:t>Open up</w:t>
+      </w:r>
+      <w:proofErr w:type="gramEnd"/>
+      <w:r>
+        <w:rPr>
+          <w:sz w:val="28"/>
+          <w:szCs w:val="28"/>
+        </w:rPr>
+        <w:t xml:space="preserve"> your </w:t>
       </w:r>
       <w:r>
         <w:rPr>
@@ -2354,22 +2735,54 @@
           <w:sz w:val="28"/>
           <w:szCs w:val="28"/>
         </w:rPr>
-        <w:t>Hugo along the side of his house, then chase after him in the alleyway. Pretty self explanatory, tackle him down with the associated button.</w:t>
-      </w:r>
-    </w:p>
-    <w:p>
-      <w:pPr>
-        <w:rPr>
-          <w:sz w:val="28"/>
-          <w:szCs w:val="28"/>
-        </w:rPr>
-      </w:pPr>
-      <w:r>
-        <w:rPr>
-          <w:sz w:val="28"/>
-          <w:szCs w:val="28"/>
-        </w:rPr>
-        <w:t xml:space="preserve">Skip the cutscene, and walk over to the incinerator to inspect right on the bloody size 8 shoe. </w:t>
+        <w:t xml:space="preserve">Hugo along the side of his house, then chase after him in the alleyway. Pretty </w:t>
+      </w:r>
+      <w:proofErr w:type="spellStart"/>
+      <w:r>
+        <w:rPr>
+          <w:sz w:val="28"/>
+          <w:szCs w:val="28"/>
+        </w:rPr>
+        <w:t>self explanatory</w:t>
+      </w:r>
+      <w:proofErr w:type="spellEnd"/>
+      <w:r>
+        <w:rPr>
+          <w:sz w:val="28"/>
+          <w:szCs w:val="28"/>
+        </w:rPr>
+        <w:t>, tackle him down with the associated button.</w:t>
+      </w:r>
+    </w:p>
+    <w:p>
+      <w:pPr>
+        <w:rPr>
+          <w:sz w:val="28"/>
+          <w:szCs w:val="28"/>
+        </w:rPr>
+      </w:pPr>
+      <w:r>
+        <w:rPr>
+          <w:sz w:val="28"/>
+          <w:szCs w:val="28"/>
+        </w:rPr>
+        <w:t xml:space="preserve">Skip the </w:t>
+      </w:r>
+      <w:proofErr w:type="gramStart"/>
+      <w:r>
+        <w:rPr>
+          <w:sz w:val="28"/>
+          <w:szCs w:val="28"/>
+        </w:rPr>
+        <w:t>cutscene, and</w:t>
+      </w:r>
+      <w:proofErr w:type="gramEnd"/>
+      <w:r>
+        <w:rPr>
+          <w:sz w:val="28"/>
+          <w:szCs w:val="28"/>
+        </w:rPr>
+        <w:t xml:space="preserve"> walk over to the incinerator to inspect right on the bloody size 8 shoe. </w:t>
       </w:r>
       <w:r>
         <w:rPr>
@@ -2488,7 +2901,23 @@
           <w:sz w:val="28"/>
           <w:szCs w:val="28"/>
         </w:rPr>
-        <w:t xml:space="preserve">&lt; img of </w:t>
+        <w:t xml:space="preserve">&lt; </w:t>
+      </w:r>
+      <w:proofErr w:type="spellStart"/>
+      <w:r>
+        <w:rPr>
+          <w:sz w:val="28"/>
+          <w:szCs w:val="28"/>
+        </w:rPr>
+        <w:t>img</w:t>
+      </w:r>
+      <w:proofErr w:type="spellEnd"/>
+      <w:r>
+        <w:rPr>
+          <w:sz w:val="28"/>
+          <w:szCs w:val="28"/>
+        </w:rPr>
+        <w:t xml:space="preserve"> of </w:t>
       </w:r>
       <w:r>
         <w:rPr>
@@ -2517,12 +2946,21 @@
         </w:rPr>
         <w:t xml:space="preserve">The last turn </w:t>
       </w:r>
-      <w:r>
-        <w:rPr>
-          <w:sz w:val="28"/>
-          <w:szCs w:val="28"/>
-        </w:rPr>
-        <w:t xml:space="preserve">is into </w:t>
+      <w:proofErr w:type="spellStart"/>
+      <w:r>
+        <w:rPr>
+          <w:sz w:val="28"/>
+          <w:szCs w:val="28"/>
+        </w:rPr>
+        <w:t>is</w:t>
+      </w:r>
+      <w:proofErr w:type="spellEnd"/>
+      <w:r>
+        <w:rPr>
+          <w:sz w:val="28"/>
+          <w:szCs w:val="28"/>
+        </w:rPr>
+        <w:t xml:space="preserve"> into </w:t>
       </w:r>
       <w:r>
         <w:rPr>
@@ -2666,7 +3104,23 @@
           <w:sz w:val="28"/>
           <w:szCs w:val="28"/>
         </w:rPr>
-        <w:t xml:space="preserve">. The ultimate goal is to go in front of Eli </w:t>
+        <w:t xml:space="preserve">. The </w:t>
+      </w:r>
+      <w:proofErr w:type="gramStart"/>
+      <w:r>
+        <w:rPr>
+          <w:sz w:val="28"/>
+          <w:szCs w:val="28"/>
+        </w:rPr>
+        <w:t>ultimate goal</w:t>
+      </w:r>
+      <w:proofErr w:type="gramEnd"/>
+      <w:r>
+        <w:rPr>
+          <w:sz w:val="28"/>
+          <w:szCs w:val="28"/>
+        </w:rPr>
+        <w:t xml:space="preserve"> is to go in front of Eli </w:t>
       </w:r>
       <w:r>
         <w:rPr>
@@ -2802,7 +3256,23 @@
           <w:sz w:val="28"/>
           <w:szCs w:val="28"/>
         </w:rPr>
-        <w:t>in the interrogation later on.</w:t>
+        <w:t xml:space="preserve">in the interrogation </w:t>
+      </w:r>
+      <w:proofErr w:type="gramStart"/>
+      <w:r>
+        <w:rPr>
+          <w:sz w:val="28"/>
+          <w:szCs w:val="28"/>
+        </w:rPr>
+        <w:t>later on</w:t>
+      </w:r>
+      <w:proofErr w:type="gramEnd"/>
+      <w:r>
+        <w:rPr>
+          <w:sz w:val="28"/>
+          <w:szCs w:val="28"/>
+        </w:rPr>
+        <w:t>.</w:t>
       </w:r>
     </w:p>
     <w:p>
@@ -2819,15 +3289,22 @@
         </w:rPr>
         <w:t xml:space="preserve">&lt; </w:t>
       </w:r>
-      <w:r>
-        <w:rPr>
-          <w:sz w:val="28"/>
-          <w:szCs w:val="28"/>
-        </w:rPr>
-        <w:t>img of trunk &gt;</w:t>
-      </w:r>
-      <w:bookmarkStart w:id="0" w:name="_GoBack"/>
-      <w:bookmarkEnd w:id="0"/>
+      <w:proofErr w:type="spellStart"/>
+      <w:r>
+        <w:rPr>
+          <w:sz w:val="28"/>
+          <w:szCs w:val="28"/>
+        </w:rPr>
+        <w:t>img</w:t>
+      </w:r>
+      <w:proofErr w:type="spellEnd"/>
+      <w:r>
+        <w:rPr>
+          <w:sz w:val="28"/>
+          <w:szCs w:val="28"/>
+        </w:rPr>
+        <w:t xml:space="preserve"> of trunk &gt;</w:t>
+      </w:r>
     </w:p>
     <w:p>
       <w:pPr>
@@ -3033,7 +3510,23 @@
           <w:sz w:val="28"/>
           <w:szCs w:val="28"/>
         </w:rPr>
-        <w:t xml:space="preserve">&lt;img of </w:t>
+        <w:t>&lt;</w:t>
+      </w:r>
+      <w:proofErr w:type="spellStart"/>
+      <w:r>
+        <w:rPr>
+          <w:sz w:val="28"/>
+          <w:szCs w:val="28"/>
+        </w:rPr>
+        <w:t>img</w:t>
+      </w:r>
+      <w:proofErr w:type="spellEnd"/>
+      <w:r>
+        <w:rPr>
+          <w:sz w:val="28"/>
+          <w:szCs w:val="28"/>
+        </w:rPr>
+        <w:t xml:space="preserve"> of </w:t>
       </w:r>
       <w:r>
         <w:rPr>
@@ -6091,7 +6584,7 @@
 </file>
 
 <file path=customXml/itemProps1.xml><?xml version="1.0" encoding="utf-8"?>
-<ds:datastoreItem xmlns:ds="http://schemas.openxmlformats.org/officeDocument/2006/customXml" ds:itemID="{0ED2515A-9412-4E2B-B310-870428CEA66C}">
+<ds:datastoreItem xmlns:ds="http://schemas.openxmlformats.org/officeDocument/2006/customXml" ds:itemID="{DFB6B5B6-88A8-4B96-AD09-DA6C4087CA85}">
   <ds:schemaRefs>
     <ds:schemaRef ds:uri="http://schemas.openxmlformats.org/officeDocument/2006/bibliography"/>
   </ds:schemaRefs>

</xml_diff>